<commit_message>
Modification of several documents
</commit_message>
<xml_diff>
--- a/Compte-rendu final/Projet tutoré  - Final.docx
+++ b/Compte-rendu final/Projet tutoré  - Final.docx
@@ -11,8 +11,6 @@
           <w:sz w:val="62"/>
         </w:rPr>
       </w:pPr>
-      <w:bookmarkStart w:id="0" w:name="_GoBack"/>
-      <w:bookmarkEnd w:id="0"/>
     </w:p>
     <w:p>
       <w:pPr>
@@ -278,9 +276,361 @@
           <w:sz w:val="52"/>
         </w:rPr>
         <w:lastRenderedPageBreak/>
-        <w:t xml:space="preserve">Jalon 0 : </w:t>
-      </w:r>
-      <w:proofErr w:type="spellStart"/>
+        <w:t xml:space="preserve">Jalon 0 : Stealth Game Project (groupe 11) – </w:t>
+      </w:r>
+      <w:r>
+        <w:rPr>
+          <w:rFonts w:ascii="Cambria" w:eastAsia="Cambria" w:hAnsi="Cambria" w:cs="Cambria"/>
+          <w:color w:val="17365D"/>
+          <w:spacing w:val="5"/>
+          <w:sz w:val="44"/>
+        </w:rPr>
+        <w:t>Description du projet</w:t>
+      </w:r>
+    </w:p>
+    <w:p>
+      <w:pPr>
+        <w:keepNext/>
+        <w:keepLines/>
+        <w:spacing w:before="480" w:after="0" w:line="276" w:lineRule="auto"/>
+        <w:jc w:val="both"/>
+        <w:rPr>
+          <w:rFonts w:ascii="Cambria" w:eastAsia="Cambria" w:hAnsi="Cambria" w:cs="Cambria"/>
+          <w:b/>
+          <w:color w:val="365F91"/>
+          <w:sz w:val="28"/>
+        </w:rPr>
+      </w:pPr>
+      <w:r>
+        <w:rPr>
+          <w:rFonts w:ascii="Cambria" w:eastAsia="Cambria" w:hAnsi="Cambria" w:cs="Cambria"/>
+          <w:b/>
+          <w:color w:val="365F91"/>
+          <w:sz w:val="28"/>
+        </w:rPr>
+        <w:t>Jalon 0 : Description générale du projet</w:t>
+      </w:r>
+    </w:p>
+    <w:p>
+      <w:pPr>
+        <w:spacing w:after="200" w:line="276" w:lineRule="auto"/>
+        <w:jc w:val="both"/>
+        <w:rPr>
+          <w:rFonts w:ascii="Calibri" w:eastAsia="Calibri" w:hAnsi="Calibri" w:cs="Calibri"/>
+        </w:rPr>
+      </w:pPr>
+    </w:p>
+    <w:p>
+      <w:pPr>
+        <w:spacing w:after="200" w:line="276" w:lineRule="auto"/>
+        <w:jc w:val="both"/>
+        <w:rPr>
+          <w:rFonts w:ascii="Calibri" w:eastAsia="Calibri" w:hAnsi="Calibri" w:cs="Calibri"/>
+          <w:sz w:val="24"/>
+        </w:rPr>
+      </w:pPr>
+      <w:r>
+        <w:rPr>
+          <w:rFonts w:ascii="Calibri" w:eastAsia="Calibri" w:hAnsi="Calibri" w:cs="Calibri"/>
+          <w:sz w:val="24"/>
+        </w:rPr>
+        <w:t xml:space="preserve">Dans le but de notre projet du deuxième semestre, nous souhaitons réaliser un jeu vidéo 2D, vu de dessus, afin de mettre en pratique le langage java et les méthodes de conception orientée objet que nous étudions. </w:t>
+      </w:r>
+    </w:p>
+    <w:p>
+      <w:pPr>
+        <w:spacing w:after="200" w:line="276" w:lineRule="auto"/>
+        <w:jc w:val="both"/>
+        <w:rPr>
+          <w:rFonts w:ascii="Calibri" w:eastAsia="Calibri" w:hAnsi="Calibri" w:cs="Calibri"/>
+          <w:sz w:val="24"/>
+        </w:rPr>
+      </w:pPr>
+      <w:r>
+        <w:rPr>
+          <w:rFonts w:ascii="Calibri" w:eastAsia="Calibri" w:hAnsi="Calibri" w:cs="Calibri"/>
+          <w:sz w:val="24"/>
+          <w:u w:val="single"/>
+        </w:rPr>
+        <w:t>Concept</w:t>
+      </w:r>
+      <w:r>
+        <w:rPr>
+          <w:rFonts w:ascii="Calibri" w:eastAsia="Calibri" w:hAnsi="Calibri" w:cs="Calibri"/>
+          <w:sz w:val="24"/>
+        </w:rPr>
+        <w:t> :</w:t>
+      </w:r>
+    </w:p>
+    <w:p>
+      <w:pPr>
+        <w:spacing w:after="200" w:line="276" w:lineRule="auto"/>
+        <w:jc w:val="both"/>
+        <w:rPr>
+          <w:rFonts w:ascii="Calibri" w:eastAsia="Calibri" w:hAnsi="Calibri" w:cs="Calibri"/>
+          <w:sz w:val="24"/>
+        </w:rPr>
+      </w:pPr>
+      <w:r>
+        <w:rPr>
+          <w:rFonts w:ascii="Calibri" w:eastAsia="Calibri" w:hAnsi="Calibri" w:cs="Calibri"/>
+          <w:sz w:val="24"/>
+        </w:rPr>
+        <w:t>Le joueur devra entrer dans un bâtiment, récupérer un ou plusieurs objets, et ressortir avec les objets récupérés sans se faire repérer.</w:t>
+      </w:r>
+    </w:p>
+    <w:p>
+      <w:pPr>
+        <w:spacing w:after="0" w:line="276" w:lineRule="auto"/>
+        <w:jc w:val="both"/>
+        <w:rPr>
+          <w:rFonts w:ascii="Calibri" w:eastAsia="Calibri" w:hAnsi="Calibri" w:cs="Calibri"/>
+          <w:sz w:val="24"/>
+        </w:rPr>
+      </w:pPr>
+      <w:r>
+        <w:rPr>
+          <w:rFonts w:ascii="Calibri" w:eastAsia="Calibri" w:hAnsi="Calibri" w:cs="Calibri"/>
+          <w:sz w:val="24"/>
+        </w:rPr>
+        <w:t xml:space="preserve">Le joueur perd lorsque : </w:t>
+      </w:r>
+    </w:p>
+    <w:p>
+      <w:pPr>
+        <w:spacing w:after="0" w:line="276" w:lineRule="auto"/>
+        <w:jc w:val="both"/>
+        <w:rPr>
+          <w:rFonts w:ascii="Calibri" w:eastAsia="Calibri" w:hAnsi="Calibri" w:cs="Calibri"/>
+          <w:sz w:val="24"/>
+        </w:rPr>
+      </w:pPr>
+      <w:r>
+        <w:rPr>
+          <w:rFonts w:ascii="Calibri" w:eastAsia="Calibri" w:hAnsi="Calibri" w:cs="Calibri"/>
+          <w:sz w:val="24"/>
+        </w:rPr>
+        <w:t>-Il se fait repérer par un garde</w:t>
+      </w:r>
+    </w:p>
+    <w:p>
+      <w:pPr>
+        <w:spacing w:after="0" w:line="276" w:lineRule="auto"/>
+        <w:jc w:val="both"/>
+        <w:rPr>
+          <w:rFonts w:ascii="Calibri" w:eastAsia="Calibri" w:hAnsi="Calibri" w:cs="Calibri"/>
+          <w:sz w:val="24"/>
+        </w:rPr>
+      </w:pPr>
+      <w:r>
+        <w:rPr>
+          <w:rFonts w:ascii="Calibri" w:eastAsia="Calibri" w:hAnsi="Calibri" w:cs="Calibri"/>
+          <w:sz w:val="24"/>
+        </w:rPr>
+        <w:t>-Il se fait détecter par une caméra ou autre dispositif de surveillance</w:t>
+      </w:r>
+    </w:p>
+    <w:p>
+      <w:pPr>
+        <w:spacing w:after="0" w:line="276" w:lineRule="auto"/>
+        <w:jc w:val="both"/>
+        <w:rPr>
+          <w:rFonts w:ascii="Calibri" w:eastAsia="Calibri" w:hAnsi="Calibri" w:cs="Calibri"/>
+          <w:sz w:val="24"/>
+        </w:rPr>
+      </w:pPr>
+    </w:p>
+    <w:p>
+      <w:pPr>
+        <w:spacing w:after="200" w:line="276" w:lineRule="auto"/>
+        <w:jc w:val="both"/>
+        <w:rPr>
+          <w:rFonts w:ascii="Calibri" w:eastAsia="Calibri" w:hAnsi="Calibri" w:cs="Calibri"/>
+          <w:sz w:val="24"/>
+        </w:rPr>
+      </w:pPr>
+      <w:r>
+        <w:rPr>
+          <w:rFonts w:ascii="Calibri" w:eastAsia="Calibri" w:hAnsi="Calibri" w:cs="Calibri"/>
+          <w:sz w:val="24"/>
+          <w:u w:val="single"/>
+        </w:rPr>
+        <w:t>Résultat final attendu</w:t>
+      </w:r>
+      <w:r>
+        <w:rPr>
+          <w:rFonts w:ascii="Calibri" w:eastAsia="Calibri" w:hAnsi="Calibri" w:cs="Calibri"/>
+          <w:sz w:val="24"/>
+        </w:rPr>
+        <w:t> :</w:t>
+      </w:r>
+    </w:p>
+    <w:p>
+      <w:pPr>
+        <w:spacing w:after="200" w:line="276" w:lineRule="auto"/>
+        <w:jc w:val="both"/>
+        <w:rPr>
+          <w:rFonts w:ascii="Calibri" w:eastAsia="Calibri" w:hAnsi="Calibri" w:cs="Calibri"/>
+          <w:sz w:val="24"/>
+        </w:rPr>
+      </w:pPr>
+      <w:r>
+        <w:rPr>
+          <w:rFonts w:ascii="Calibri" w:eastAsia="Calibri" w:hAnsi="Calibri" w:cs="Calibri"/>
+          <w:sz w:val="24"/>
+        </w:rPr>
+        <w:t>Nous voulons avoir à la fin du projet un jeu abouti, où le joueur pourra mettre en œuvre des stratégies différentes pour atteindre la fin d’un niveau. Nous pourrions également inclure différents objets pour apporter différentes solutions à un même niveau.</w:t>
+      </w:r>
+    </w:p>
+    <w:p>
+      <w:pPr>
+        <w:spacing w:after="200" w:line="276" w:lineRule="auto"/>
+        <w:jc w:val="both"/>
+        <w:rPr>
+          <w:rFonts w:ascii="Calibri" w:eastAsia="Calibri" w:hAnsi="Calibri" w:cs="Calibri"/>
+          <w:sz w:val="24"/>
+        </w:rPr>
+      </w:pPr>
+      <w:r>
+        <w:rPr>
+          <w:rFonts w:ascii="Calibri" w:eastAsia="Calibri" w:hAnsi="Calibri" w:cs="Calibri"/>
+          <w:sz w:val="24"/>
+        </w:rPr>
+        <w:t xml:space="preserve"> Nous souhaitons aussi si possible permettre au joueur de créer son propre niveau afin d’augmenter l’expérience de jeu et de pouvoir offrir plus de niveau.</w:t>
+      </w:r>
+    </w:p>
+    <w:p>
+      <w:pPr>
+        <w:spacing w:after="200" w:line="276" w:lineRule="auto"/>
+        <w:jc w:val="both"/>
+        <w:rPr>
+          <w:rFonts w:ascii="Calibri" w:eastAsia="Calibri" w:hAnsi="Calibri" w:cs="Calibri"/>
+          <w:sz w:val="24"/>
+        </w:rPr>
+      </w:pPr>
+      <w:r>
+        <w:rPr>
+          <w:rFonts w:ascii="Calibri" w:eastAsia="Calibri" w:hAnsi="Calibri" w:cs="Calibri"/>
+          <w:sz w:val="24"/>
+        </w:rPr>
+        <w:t xml:space="preserve">La carte se présentera sous la forme d’une grille de nombres qui représenteront les différentes cases qui composeront les niveaux (principe du </w:t>
+      </w:r>
+      <w:r>
+        <w:rPr>
+          <w:rFonts w:ascii="Calibri" w:eastAsia="Calibri" w:hAnsi="Calibri" w:cs="Calibri"/>
+          <w:i/>
+          <w:sz w:val="24"/>
+        </w:rPr>
+        <w:t>tiles-mapping</w:t>
+      </w:r>
+      <w:r>
+        <w:rPr>
+          <w:rFonts w:ascii="Calibri" w:eastAsia="Calibri" w:hAnsi="Calibri" w:cs="Calibri"/>
+          <w:sz w:val="24"/>
+        </w:rPr>
+        <w:t>). On pourrait de plus par la suite ajouter des étages dans les niveaux.</w:t>
+      </w:r>
+    </w:p>
+    <w:p>
+      <w:pPr>
+        <w:spacing w:after="200" w:line="276" w:lineRule="auto"/>
+        <w:jc w:val="both"/>
+        <w:rPr>
+          <w:rFonts w:ascii="Calibri" w:eastAsia="Calibri" w:hAnsi="Calibri" w:cs="Calibri"/>
+          <w:sz w:val="24"/>
+        </w:rPr>
+      </w:pPr>
+      <w:r>
+        <w:rPr>
+          <w:rFonts w:ascii="Calibri" w:eastAsia="Calibri" w:hAnsi="Calibri" w:cs="Calibri"/>
+          <w:sz w:val="24"/>
+        </w:rPr>
+        <w:t>De plus, nous allons essayer de rajouter un chronomètre afin de pouvoir comparer les performances des joueurs et de pouvoir établir un classement par niveaux.</w:t>
+      </w:r>
+      <w:r>
+        <w:rPr>
+          <w:rFonts w:ascii="Calibri" w:eastAsia="Calibri" w:hAnsi="Calibri" w:cs="Calibri"/>
+          <w:sz w:val="24"/>
+        </w:rPr>
+        <w:br/>
+      </w:r>
+    </w:p>
+    <w:p>
+      <w:pPr>
+        <w:spacing w:after="200" w:line="276" w:lineRule="auto"/>
+        <w:jc w:val="both"/>
+        <w:rPr>
+          <w:rFonts w:ascii="Calibri" w:eastAsia="Calibri" w:hAnsi="Calibri" w:cs="Calibri"/>
+          <w:sz w:val="24"/>
+        </w:rPr>
+      </w:pPr>
+      <w:r>
+        <w:rPr>
+          <w:rFonts w:ascii="Calibri" w:eastAsia="Calibri" w:hAnsi="Calibri" w:cs="Calibri"/>
+          <w:sz w:val="24"/>
+          <w:u w:val="single"/>
+        </w:rPr>
+        <w:t>Composition du groupe</w:t>
+      </w:r>
+      <w:r>
+        <w:rPr>
+          <w:rFonts w:ascii="Calibri" w:eastAsia="Calibri" w:hAnsi="Calibri" w:cs="Calibri"/>
+          <w:sz w:val="24"/>
+        </w:rPr>
+        <w:t> :</w:t>
+      </w:r>
+    </w:p>
+    <w:p>
+      <w:pPr>
+        <w:spacing w:after="200" w:line="276" w:lineRule="auto"/>
+        <w:jc w:val="both"/>
+        <w:rPr>
+          <w:rFonts w:ascii="Calibri" w:eastAsia="Calibri" w:hAnsi="Calibri" w:cs="Calibri"/>
+          <w:color w:val="FFFFFF"/>
+        </w:rPr>
+      </w:pPr>
+      <w:r>
+        <w:rPr>
+          <w:rFonts w:ascii="Calibri" w:eastAsia="Calibri" w:hAnsi="Calibri" w:cs="Calibri"/>
+          <w:sz w:val="24"/>
+        </w:rPr>
+        <w:t xml:space="preserve">Pour réaliser notre projet, notre groupe sera composé de </w:t>
+      </w:r>
+      <w:r>
+        <w:rPr>
+          <w:rFonts w:ascii="Calibri" w:eastAsia="Calibri" w:hAnsi="Calibri" w:cs="Calibri"/>
+        </w:rPr>
+        <w:t>Sébastien Bergese, Corentin Chay, Nicolas Kelemen, Antoine Mouton, Maxime Vanbossel.</w:t>
+      </w:r>
+      <w:r>
+        <w:rPr>
+          <w:rFonts w:ascii="Calibri" w:eastAsia="Calibri" w:hAnsi="Calibri" w:cs="Calibri"/>
+          <w:color w:val="FFFFFF"/>
+        </w:rPr>
+        <w:t xml:space="preserve"> </w:t>
+      </w:r>
+    </w:p>
+    <w:p>
+      <w:pPr>
+        <w:spacing w:after="200" w:line="276" w:lineRule="auto"/>
+        <w:jc w:val="both"/>
+        <w:rPr>
+          <w:rFonts w:ascii="Calibri" w:eastAsia="Calibri" w:hAnsi="Calibri" w:cs="Calibri"/>
+          <w:color w:val="FFFFFF"/>
+        </w:rPr>
+      </w:pPr>
+    </w:p>
+    <w:p>
+      <w:pPr>
+        <w:spacing w:after="300" w:line="240" w:lineRule="auto"/>
+        <w:jc w:val="both"/>
+        <w:rPr>
+          <w:rFonts w:ascii="Cambria" w:eastAsia="Cambria" w:hAnsi="Cambria" w:cs="Cambria"/>
+          <w:color w:val="17365D"/>
+          <w:spacing w:val="5"/>
+          <w:sz w:val="44"/>
+        </w:rPr>
+      </w:pPr>
       <w:r>
         <w:rPr>
           <w:rFonts w:ascii="Cambria" w:eastAsia="Cambria" w:hAnsi="Cambria" w:cs="Cambria"/>
@@ -288,17 +638,8 @@
           <w:spacing w:val="5"/>
           <w:sz w:val="52"/>
         </w:rPr>
-        <w:t>Stealth</w:t>
-      </w:r>
-      <w:proofErr w:type="spellEnd"/>
-      <w:r>
-        <w:rPr>
-          <w:rFonts w:ascii="Cambria" w:eastAsia="Cambria" w:hAnsi="Cambria" w:cs="Cambria"/>
-          <w:color w:val="17365D"/>
-          <w:spacing w:val="5"/>
-          <w:sz w:val="52"/>
-        </w:rPr>
-        <w:t xml:space="preserve"> Game Project (groupe 11) – </w:t>
+        <w:lastRenderedPageBreak/>
+        <w:t xml:space="preserve">Jalon 1 : Stealth Game Project (groupe 11) – </w:t>
       </w:r>
       <w:r>
         <w:rPr>
@@ -307,454 +648,7 @@
           <w:spacing w:val="5"/>
           <w:sz w:val="44"/>
         </w:rPr>
-        <w:t>Description du projet</w:t>
-      </w:r>
-    </w:p>
-    <w:p>
-      <w:pPr>
-        <w:keepNext/>
-        <w:keepLines/>
-        <w:spacing w:before="480" w:after="0" w:line="276" w:lineRule="auto"/>
-        <w:jc w:val="both"/>
-        <w:rPr>
-          <w:rFonts w:ascii="Cambria" w:eastAsia="Cambria" w:hAnsi="Cambria" w:cs="Cambria"/>
-          <w:b/>
-          <w:color w:val="365F91"/>
-          <w:sz w:val="28"/>
-        </w:rPr>
-      </w:pPr>
-      <w:r>
-        <w:rPr>
-          <w:rFonts w:ascii="Cambria" w:eastAsia="Cambria" w:hAnsi="Cambria" w:cs="Cambria"/>
-          <w:b/>
-          <w:color w:val="365F91"/>
-          <w:sz w:val="28"/>
-        </w:rPr>
-        <w:t>Jalon 0 : Description générale du projet</w:t>
-      </w:r>
-    </w:p>
-    <w:p>
-      <w:pPr>
-        <w:spacing w:after="200" w:line="276" w:lineRule="auto"/>
-        <w:jc w:val="both"/>
-        <w:rPr>
-          <w:rFonts w:ascii="Calibri" w:eastAsia="Calibri" w:hAnsi="Calibri" w:cs="Calibri"/>
-        </w:rPr>
-      </w:pPr>
-    </w:p>
-    <w:p>
-      <w:pPr>
-        <w:spacing w:after="200" w:line="276" w:lineRule="auto"/>
-        <w:jc w:val="both"/>
-        <w:rPr>
-          <w:rFonts w:ascii="Calibri" w:eastAsia="Calibri" w:hAnsi="Calibri" w:cs="Calibri"/>
-          <w:sz w:val="24"/>
-        </w:rPr>
-      </w:pPr>
-      <w:r>
-        <w:rPr>
-          <w:rFonts w:ascii="Calibri" w:eastAsia="Calibri" w:hAnsi="Calibri" w:cs="Calibri"/>
-          <w:sz w:val="24"/>
-        </w:rPr>
-        <w:t xml:space="preserve">Dans le but de notre projet du deuxième semestre, nous souhaitons réaliser un jeu vidéo 2D, vu de dessus, afin de mettre en pratique le langage java et les méthodes de conception orientée objet que nous étudions. </w:t>
-      </w:r>
-    </w:p>
-    <w:p>
-      <w:pPr>
-        <w:spacing w:after="200" w:line="276" w:lineRule="auto"/>
-        <w:jc w:val="both"/>
-        <w:rPr>
-          <w:rFonts w:ascii="Calibri" w:eastAsia="Calibri" w:hAnsi="Calibri" w:cs="Calibri"/>
-          <w:sz w:val="24"/>
-        </w:rPr>
-      </w:pPr>
-      <w:r>
-        <w:rPr>
-          <w:rFonts w:ascii="Calibri" w:eastAsia="Calibri" w:hAnsi="Calibri" w:cs="Calibri"/>
-          <w:sz w:val="24"/>
-          <w:u w:val="single"/>
-        </w:rPr>
-        <w:t>Concept</w:t>
-      </w:r>
-      <w:r>
-        <w:rPr>
-          <w:rFonts w:ascii="Calibri" w:eastAsia="Calibri" w:hAnsi="Calibri" w:cs="Calibri"/>
-          <w:sz w:val="24"/>
-        </w:rPr>
-        <w:t> :</w:t>
-      </w:r>
-    </w:p>
-    <w:p>
-      <w:pPr>
-        <w:spacing w:after="200" w:line="276" w:lineRule="auto"/>
-        <w:jc w:val="both"/>
-        <w:rPr>
-          <w:rFonts w:ascii="Calibri" w:eastAsia="Calibri" w:hAnsi="Calibri" w:cs="Calibri"/>
-          <w:sz w:val="24"/>
-        </w:rPr>
-      </w:pPr>
-      <w:r>
-        <w:rPr>
-          <w:rFonts w:ascii="Calibri" w:eastAsia="Calibri" w:hAnsi="Calibri" w:cs="Calibri"/>
-          <w:sz w:val="24"/>
-        </w:rPr>
-        <w:t>Le joueur devra entrer dans un bâtiment, récupérer un ou plusieurs objets, et ressortir avec les objets récupérés sans se faire repérer.</w:t>
-      </w:r>
-    </w:p>
-    <w:p>
-      <w:pPr>
-        <w:spacing w:after="0" w:line="276" w:lineRule="auto"/>
-        <w:jc w:val="both"/>
-        <w:rPr>
-          <w:rFonts w:ascii="Calibri" w:eastAsia="Calibri" w:hAnsi="Calibri" w:cs="Calibri"/>
-          <w:sz w:val="24"/>
-        </w:rPr>
-      </w:pPr>
-      <w:r>
-        <w:rPr>
-          <w:rFonts w:ascii="Calibri" w:eastAsia="Calibri" w:hAnsi="Calibri" w:cs="Calibri"/>
-          <w:sz w:val="24"/>
-        </w:rPr>
-        <w:t xml:space="preserve">Le joueur perd lorsque : </w:t>
-      </w:r>
-    </w:p>
-    <w:p>
-      <w:pPr>
-        <w:spacing w:after="0" w:line="276" w:lineRule="auto"/>
-        <w:jc w:val="both"/>
-        <w:rPr>
-          <w:rFonts w:ascii="Calibri" w:eastAsia="Calibri" w:hAnsi="Calibri" w:cs="Calibri"/>
-          <w:sz w:val="24"/>
-        </w:rPr>
-      </w:pPr>
-      <w:r>
-        <w:rPr>
-          <w:rFonts w:ascii="Calibri" w:eastAsia="Calibri" w:hAnsi="Calibri" w:cs="Calibri"/>
-          <w:sz w:val="24"/>
-        </w:rPr>
-        <w:t>-Il se fait repérer par un garde</w:t>
-      </w:r>
-    </w:p>
-    <w:p>
-      <w:pPr>
-        <w:spacing w:after="0" w:line="276" w:lineRule="auto"/>
-        <w:jc w:val="both"/>
-        <w:rPr>
-          <w:rFonts w:ascii="Calibri" w:eastAsia="Calibri" w:hAnsi="Calibri" w:cs="Calibri"/>
-          <w:sz w:val="24"/>
-        </w:rPr>
-      </w:pPr>
-      <w:r>
-        <w:rPr>
-          <w:rFonts w:ascii="Calibri" w:eastAsia="Calibri" w:hAnsi="Calibri" w:cs="Calibri"/>
-          <w:sz w:val="24"/>
-        </w:rPr>
-        <w:t>-Il se fait détecter par une caméra ou autre dispositif de surveillance</w:t>
-      </w:r>
-    </w:p>
-    <w:p>
-      <w:pPr>
-        <w:spacing w:after="0" w:line="276" w:lineRule="auto"/>
-        <w:jc w:val="both"/>
-        <w:rPr>
-          <w:rFonts w:ascii="Calibri" w:eastAsia="Calibri" w:hAnsi="Calibri" w:cs="Calibri"/>
-          <w:sz w:val="24"/>
-        </w:rPr>
-      </w:pPr>
-    </w:p>
-    <w:p>
-      <w:pPr>
-        <w:spacing w:after="200" w:line="276" w:lineRule="auto"/>
-        <w:jc w:val="both"/>
-        <w:rPr>
-          <w:rFonts w:ascii="Calibri" w:eastAsia="Calibri" w:hAnsi="Calibri" w:cs="Calibri"/>
-          <w:sz w:val="24"/>
-        </w:rPr>
-      </w:pPr>
-      <w:r>
-        <w:rPr>
-          <w:rFonts w:ascii="Calibri" w:eastAsia="Calibri" w:hAnsi="Calibri" w:cs="Calibri"/>
-          <w:sz w:val="24"/>
-          <w:u w:val="single"/>
-        </w:rPr>
-        <w:t>Résultat final attendu</w:t>
-      </w:r>
-      <w:r>
-        <w:rPr>
-          <w:rFonts w:ascii="Calibri" w:eastAsia="Calibri" w:hAnsi="Calibri" w:cs="Calibri"/>
-          <w:sz w:val="24"/>
-        </w:rPr>
-        <w:t> :</w:t>
-      </w:r>
-    </w:p>
-    <w:p>
-      <w:pPr>
-        <w:spacing w:after="200" w:line="276" w:lineRule="auto"/>
-        <w:jc w:val="both"/>
-        <w:rPr>
-          <w:rFonts w:ascii="Calibri" w:eastAsia="Calibri" w:hAnsi="Calibri" w:cs="Calibri"/>
-          <w:sz w:val="24"/>
-        </w:rPr>
-      </w:pPr>
-      <w:r>
-        <w:rPr>
-          <w:rFonts w:ascii="Calibri" w:eastAsia="Calibri" w:hAnsi="Calibri" w:cs="Calibri"/>
-          <w:sz w:val="24"/>
-        </w:rPr>
-        <w:t>Nous voulons avoir à la fin du projet un jeu abouti, où le joueur pourra mettre en œuvre des stratégies différentes pour atteindre la fin d’un niveau. Nous pourrions également inclure différents objets pour apporter différentes solutions à un même niveau.</w:t>
-      </w:r>
-    </w:p>
-    <w:p>
-      <w:pPr>
-        <w:spacing w:after="200" w:line="276" w:lineRule="auto"/>
-        <w:jc w:val="both"/>
-        <w:rPr>
-          <w:rFonts w:ascii="Calibri" w:eastAsia="Calibri" w:hAnsi="Calibri" w:cs="Calibri"/>
-          <w:sz w:val="24"/>
-        </w:rPr>
-      </w:pPr>
-      <w:r>
-        <w:rPr>
-          <w:rFonts w:ascii="Calibri" w:eastAsia="Calibri" w:hAnsi="Calibri" w:cs="Calibri"/>
-          <w:sz w:val="24"/>
-        </w:rPr>
-        <w:t xml:space="preserve"> Nous souhaitons aussi si possible permettre au joueur de créer son propre niveau afin d’augmenter l’expérience de jeu et de pouvoir offrir plus de niveau.</w:t>
-      </w:r>
-    </w:p>
-    <w:p>
-      <w:pPr>
-        <w:spacing w:after="200" w:line="276" w:lineRule="auto"/>
-        <w:jc w:val="both"/>
-        <w:rPr>
-          <w:rFonts w:ascii="Calibri" w:eastAsia="Calibri" w:hAnsi="Calibri" w:cs="Calibri"/>
-          <w:sz w:val="24"/>
-        </w:rPr>
-      </w:pPr>
-      <w:r>
-        <w:rPr>
-          <w:rFonts w:ascii="Calibri" w:eastAsia="Calibri" w:hAnsi="Calibri" w:cs="Calibri"/>
-          <w:sz w:val="24"/>
-        </w:rPr>
-        <w:t xml:space="preserve">La carte se présentera sous la forme d’une grille de nombres qui représenteront les différentes cases qui composeront les niveaux (principe du </w:t>
-      </w:r>
-      <w:proofErr w:type="spellStart"/>
-      <w:r>
-        <w:rPr>
-          <w:rFonts w:ascii="Calibri" w:eastAsia="Calibri" w:hAnsi="Calibri" w:cs="Calibri"/>
-          <w:i/>
-          <w:sz w:val="24"/>
-        </w:rPr>
-        <w:t>tiles-mapping</w:t>
-      </w:r>
-      <w:proofErr w:type="spellEnd"/>
-      <w:r>
-        <w:rPr>
-          <w:rFonts w:ascii="Calibri" w:eastAsia="Calibri" w:hAnsi="Calibri" w:cs="Calibri"/>
-          <w:sz w:val="24"/>
-        </w:rPr>
-        <w:t>). On pourrait de plus par la suite ajouter des étages dans les niveaux.</w:t>
-      </w:r>
-    </w:p>
-    <w:p>
-      <w:pPr>
-        <w:spacing w:after="200" w:line="276" w:lineRule="auto"/>
-        <w:jc w:val="both"/>
-        <w:rPr>
-          <w:rFonts w:ascii="Calibri" w:eastAsia="Calibri" w:hAnsi="Calibri" w:cs="Calibri"/>
-          <w:sz w:val="24"/>
-        </w:rPr>
-      </w:pPr>
-      <w:r>
-        <w:rPr>
-          <w:rFonts w:ascii="Calibri" w:eastAsia="Calibri" w:hAnsi="Calibri" w:cs="Calibri"/>
-          <w:sz w:val="24"/>
-        </w:rPr>
-        <w:t>De plus, nous allons essayer de rajouter un chronomètre afin de pouvoir comparer les performances des joueurs et de pouvoir établir un classement par niveaux.</w:t>
-      </w:r>
-      <w:r>
-        <w:rPr>
-          <w:rFonts w:ascii="Calibri" w:eastAsia="Calibri" w:hAnsi="Calibri" w:cs="Calibri"/>
-          <w:sz w:val="24"/>
-        </w:rPr>
-        <w:br/>
-      </w:r>
-    </w:p>
-    <w:p>
-      <w:pPr>
-        <w:spacing w:after="200" w:line="276" w:lineRule="auto"/>
-        <w:jc w:val="both"/>
-        <w:rPr>
-          <w:rFonts w:ascii="Calibri" w:eastAsia="Calibri" w:hAnsi="Calibri" w:cs="Calibri"/>
-          <w:sz w:val="24"/>
-        </w:rPr>
-      </w:pPr>
-      <w:r>
-        <w:rPr>
-          <w:rFonts w:ascii="Calibri" w:eastAsia="Calibri" w:hAnsi="Calibri" w:cs="Calibri"/>
-          <w:sz w:val="24"/>
-          <w:u w:val="single"/>
-        </w:rPr>
-        <w:t>Composition du groupe</w:t>
-      </w:r>
-      <w:r>
-        <w:rPr>
-          <w:rFonts w:ascii="Calibri" w:eastAsia="Calibri" w:hAnsi="Calibri" w:cs="Calibri"/>
-          <w:sz w:val="24"/>
-        </w:rPr>
-        <w:t> :</w:t>
-      </w:r>
-    </w:p>
-    <w:p>
-      <w:pPr>
-        <w:spacing w:after="200" w:line="276" w:lineRule="auto"/>
-        <w:jc w:val="both"/>
-        <w:rPr>
-          <w:rFonts w:ascii="Calibri" w:eastAsia="Calibri" w:hAnsi="Calibri" w:cs="Calibri"/>
-          <w:color w:val="FFFFFF"/>
-        </w:rPr>
-      </w:pPr>
-      <w:r>
-        <w:rPr>
-          <w:rFonts w:ascii="Calibri" w:eastAsia="Calibri" w:hAnsi="Calibri" w:cs="Calibri"/>
-          <w:sz w:val="24"/>
-        </w:rPr>
-        <w:t xml:space="preserve">Pour réaliser notre projet, notre groupe sera composé de </w:t>
-      </w:r>
-      <w:r>
-        <w:rPr>
-          <w:rFonts w:ascii="Calibri" w:eastAsia="Calibri" w:hAnsi="Calibri" w:cs="Calibri"/>
-        </w:rPr>
-        <w:t xml:space="preserve">Sébastien </w:t>
-      </w:r>
-      <w:proofErr w:type="spellStart"/>
-      <w:r>
-        <w:rPr>
-          <w:rFonts w:ascii="Calibri" w:eastAsia="Calibri" w:hAnsi="Calibri" w:cs="Calibri"/>
-        </w:rPr>
-        <w:t>Bergese</w:t>
-      </w:r>
-      <w:proofErr w:type="spellEnd"/>
-      <w:r>
-        <w:rPr>
-          <w:rFonts w:ascii="Calibri" w:eastAsia="Calibri" w:hAnsi="Calibri" w:cs="Calibri"/>
-        </w:rPr>
-        <w:t xml:space="preserve">, Corentin </w:t>
-      </w:r>
-      <w:proofErr w:type="spellStart"/>
-      <w:r>
-        <w:rPr>
-          <w:rFonts w:ascii="Calibri" w:eastAsia="Calibri" w:hAnsi="Calibri" w:cs="Calibri"/>
-        </w:rPr>
-        <w:t>Chay</w:t>
-      </w:r>
-      <w:proofErr w:type="spellEnd"/>
-      <w:r>
-        <w:rPr>
-          <w:rFonts w:ascii="Calibri" w:eastAsia="Calibri" w:hAnsi="Calibri" w:cs="Calibri"/>
-        </w:rPr>
-        <w:t xml:space="preserve">, Nicolas </w:t>
-      </w:r>
-      <w:proofErr w:type="spellStart"/>
-      <w:r>
-        <w:rPr>
-          <w:rFonts w:ascii="Calibri" w:eastAsia="Calibri" w:hAnsi="Calibri" w:cs="Calibri"/>
-        </w:rPr>
-        <w:t>Kelemen</w:t>
-      </w:r>
-      <w:proofErr w:type="spellEnd"/>
-      <w:r>
-        <w:rPr>
-          <w:rFonts w:ascii="Calibri" w:eastAsia="Calibri" w:hAnsi="Calibri" w:cs="Calibri"/>
-        </w:rPr>
-        <w:t>, Antoine Mouton, Maxime Vanbossel.</w:t>
-      </w:r>
-      <w:r>
-        <w:rPr>
-          <w:rFonts w:ascii="Calibri" w:eastAsia="Calibri" w:hAnsi="Calibri" w:cs="Calibri"/>
-          <w:color w:val="FFFFFF"/>
-        </w:rPr>
-        <w:t xml:space="preserve"> </w:t>
-      </w:r>
-    </w:p>
-    <w:p>
-      <w:pPr>
-        <w:spacing w:after="200" w:line="276" w:lineRule="auto"/>
-        <w:jc w:val="both"/>
-        <w:rPr>
-          <w:rFonts w:ascii="Calibri" w:eastAsia="Calibri" w:hAnsi="Calibri" w:cs="Calibri"/>
-          <w:color w:val="FFFFFF"/>
-        </w:rPr>
-      </w:pPr>
-    </w:p>
-    <w:p>
-      <w:pPr>
-        <w:spacing w:after="300" w:line="240" w:lineRule="auto"/>
-        <w:jc w:val="both"/>
-        <w:rPr>
-          <w:rFonts w:ascii="Cambria" w:eastAsia="Cambria" w:hAnsi="Cambria" w:cs="Cambria"/>
-          <w:color w:val="17365D"/>
-          <w:spacing w:val="5"/>
-          <w:sz w:val="44"/>
-        </w:rPr>
-      </w:pPr>
-      <w:r>
-        <w:rPr>
-          <w:rFonts w:ascii="Cambria" w:eastAsia="Cambria" w:hAnsi="Cambria" w:cs="Cambria"/>
-          <w:color w:val="17365D"/>
-          <w:spacing w:val="5"/>
-          <w:sz w:val="52"/>
-        </w:rPr>
-        <w:lastRenderedPageBreak/>
-        <w:t xml:space="preserve">Jalon 1 : </w:t>
-      </w:r>
-      <w:proofErr w:type="spellStart"/>
-      <w:r>
-        <w:rPr>
-          <w:rFonts w:ascii="Cambria" w:eastAsia="Cambria" w:hAnsi="Cambria" w:cs="Cambria"/>
-          <w:color w:val="17365D"/>
-          <w:spacing w:val="5"/>
-          <w:sz w:val="52"/>
-        </w:rPr>
-        <w:t>Stealth</w:t>
-      </w:r>
-      <w:proofErr w:type="spellEnd"/>
-      <w:r>
-        <w:rPr>
-          <w:rFonts w:ascii="Cambria" w:eastAsia="Cambria" w:hAnsi="Cambria" w:cs="Cambria"/>
-          <w:color w:val="17365D"/>
-          <w:spacing w:val="5"/>
-          <w:sz w:val="52"/>
-        </w:rPr>
-        <w:t xml:space="preserve"> Game Project (groupe 11) – </w:t>
-      </w:r>
-      <w:r>
-        <w:rPr>
-          <w:rFonts w:ascii="Cambria" w:eastAsia="Cambria" w:hAnsi="Cambria" w:cs="Cambria"/>
-          <w:color w:val="17365D"/>
-          <w:spacing w:val="5"/>
-          <w:sz w:val="44"/>
-        </w:rPr>
-        <w:t>Description des cas (</w:t>
-      </w:r>
-      <w:proofErr w:type="spellStart"/>
-      <w:r>
-        <w:rPr>
-          <w:rFonts w:ascii="Cambria" w:eastAsia="Cambria" w:hAnsi="Cambria" w:cs="Cambria"/>
-          <w:color w:val="17365D"/>
-          <w:spacing w:val="5"/>
-          <w:sz w:val="44"/>
-        </w:rPr>
-        <w:t>remastered</w:t>
-      </w:r>
-      <w:proofErr w:type="spellEnd"/>
-      <w:r>
-        <w:rPr>
-          <w:rFonts w:ascii="Cambria" w:eastAsia="Cambria" w:hAnsi="Cambria" w:cs="Cambria"/>
-          <w:color w:val="17365D"/>
-          <w:spacing w:val="5"/>
-          <w:sz w:val="44"/>
-        </w:rPr>
-        <w:t>)</w:t>
+        <w:t>Description des cas (remastered)</w:t>
       </w:r>
     </w:p>
     <w:p>
@@ -1055,23 +949,13 @@
           <w:color w:val="4F81BD"/>
         </w:rPr>
       </w:pPr>
-      <w:proofErr w:type="gramStart"/>
       <w:r>
         <w:rPr>
           <w:rFonts w:ascii="Cambria" w:eastAsia="Cambria" w:hAnsi="Cambria" w:cs="Cambria"/>
           <w:b/>
           <w:color w:val="4F81BD"/>
         </w:rPr>
-        <w:t>Paramètres</w:t>
-      </w:r>
-      <w:proofErr w:type="gramEnd"/>
-      <w:r>
-        <w:rPr>
-          <w:rFonts w:ascii="Cambria" w:eastAsia="Cambria" w:hAnsi="Cambria" w:cs="Cambria"/>
-          <w:b/>
-          <w:color w:val="4F81BD"/>
-        </w:rPr>
-        <w:t> :</w:t>
+        <w:t>Paramètres :</w:t>
       </w:r>
     </w:p>
     <w:p>
@@ -1362,23 +1246,13 @@
           <w:color w:val="4F81BD"/>
         </w:rPr>
       </w:pPr>
-      <w:proofErr w:type="gramStart"/>
       <w:r>
         <w:rPr>
           <w:rFonts w:ascii="Cambria" w:eastAsia="Cambria" w:hAnsi="Cambria" w:cs="Cambria"/>
           <w:b/>
           <w:color w:val="4F81BD"/>
         </w:rPr>
-        <w:t>Paramètres</w:t>
-      </w:r>
-      <w:proofErr w:type="gramEnd"/>
-      <w:r>
-        <w:rPr>
-          <w:rFonts w:ascii="Cambria" w:eastAsia="Cambria" w:hAnsi="Cambria" w:cs="Cambria"/>
-          <w:b/>
-          <w:color w:val="4F81BD"/>
-        </w:rPr>
-        <w:t> :</w:t>
+        <w:t>Paramètres :</w:t>
       </w:r>
     </w:p>
     <w:p>
@@ -1439,7 +1313,7 @@
           <v:rect id="rectole0000000002" o:spid="_x0000_i1025" style="width:435.75pt;height:273pt" o:ole="" o:preferrelative="t" stroked="f">
             <v:imagedata r:id="rId11" o:title=""/>
           </v:rect>
-          <o:OLEObject Type="Embed" ProgID="StaticMetafile" ShapeID="rectole0000000002" DrawAspect="Content" ObjectID="_1495436616" r:id="rId12"/>
+          <o:OLEObject Type="Embed" ProgID="StaticMetafile" ShapeID="rectole0000000002" DrawAspect="Content" ObjectID="_1495438585" r:id="rId12"/>
         </w:object>
       </w:r>
     </w:p>
@@ -1641,23 +1515,13 @@
           <w:color w:val="4F81BD"/>
         </w:rPr>
       </w:pPr>
-      <w:proofErr w:type="gramStart"/>
       <w:r>
         <w:rPr>
           <w:rFonts w:ascii="Cambria" w:eastAsia="Cambria" w:hAnsi="Cambria" w:cs="Cambria"/>
           <w:b/>
           <w:color w:val="4F81BD"/>
         </w:rPr>
-        <w:t>Paramètres</w:t>
-      </w:r>
-      <w:proofErr w:type="gramEnd"/>
-      <w:r>
-        <w:rPr>
-          <w:rFonts w:ascii="Cambria" w:eastAsia="Cambria" w:hAnsi="Cambria" w:cs="Cambria"/>
-          <w:b/>
-          <w:color w:val="4F81BD"/>
-        </w:rPr>
-        <w:t> :</w:t>
+        <w:t>Paramètres :</w:t>
       </w:r>
     </w:p>
     <w:p>
@@ -1719,7 +1583,7 @@
           <v:rect id="rectole0000000003" o:spid="_x0000_i1026" style="width:435.75pt;height:359.25pt" o:ole="" o:preferrelative="t" stroked="f">
             <v:imagedata r:id="rId13" o:title=""/>
           </v:rect>
-          <o:OLEObject Type="Embed" ProgID="StaticMetafile" ShapeID="rectole0000000003" DrawAspect="Content" ObjectID="_1495436617" r:id="rId14"/>
+          <o:OLEObject Type="Embed" ProgID="StaticMetafile" ShapeID="rectole0000000003" DrawAspect="Content" ObjectID="_1495438586" r:id="rId14"/>
         </w:object>
       </w:r>
     </w:p>
@@ -1796,33 +1660,244 @@
       </w:pPr>
     </w:p>
     <w:p>
+      <w:r>
+        <w:rPr>
+          <w:noProof/>
+          <w:lang w:eastAsia="fr-FR"/>
+        </w:rPr>
+        <w:lastRenderedPageBreak/>
+        <w:drawing>
+          <wp:inline distT="0" distB="0" distL="0" distR="0" wp14:anchorId="5A8204A9" wp14:editId="48F9BC0F">
+            <wp:extent cx="5753100" cy="8096250"/>
+            <wp:effectExtent l="0" t="0" r="0" b="0"/>
+            <wp:docPr id="18" name="Image 18" descr="C:\Users\vanbossm\AppData\Local\Temp\_PA543\sgp01.jpg"/>
+            <wp:cNvGraphicFramePr>
+              <a:graphicFrameLocks xmlns:a="http://schemas.openxmlformats.org/drawingml/2006/main" noChangeAspect="1"/>
+            </wp:cNvGraphicFramePr>
+            <a:graphic xmlns:a="http://schemas.openxmlformats.org/drawingml/2006/main">
+              <a:graphicData uri="http://schemas.openxmlformats.org/drawingml/2006/picture">
+                <pic:pic xmlns:pic="http://schemas.openxmlformats.org/drawingml/2006/picture">
+                  <pic:nvPicPr>
+                    <pic:cNvPr id="0" name="Picture 1" descr="C:\Users\vanbossm\AppData\Local\Temp\_PA543\sgp01.jpg"/>
+                    <pic:cNvPicPr>
+                      <a:picLocks noChangeAspect="1" noChangeArrowheads="1"/>
+                    </pic:cNvPicPr>
+                  </pic:nvPicPr>
+                  <pic:blipFill>
+                    <a:blip r:embed="rId15" cstate="print">
+                      <a:extLst>
+                        <a:ext uri="{28A0092B-C50C-407E-A947-70E740481C1C}">
+                          <a14:useLocalDpi xmlns:a14="http://schemas.microsoft.com/office/drawing/2010/main" val="0"/>
+                        </a:ext>
+                      </a:extLst>
+                    </a:blip>
+                    <a:srcRect/>
+                    <a:stretch>
+                      <a:fillRect/>
+                    </a:stretch>
+                  </pic:blipFill>
+                  <pic:spPr bwMode="auto">
+                    <a:xfrm>
+                      <a:off x="0" y="0"/>
+                      <a:ext cx="5753100" cy="8096250"/>
+                    </a:xfrm>
+                    <a:prstGeom prst="rect">
+                      <a:avLst/>
+                    </a:prstGeom>
+                    <a:noFill/>
+                    <a:ln>
+                      <a:noFill/>
+                    </a:ln>
+                  </pic:spPr>
+                </pic:pic>
+              </a:graphicData>
+            </a:graphic>
+          </wp:inline>
+        </w:drawing>
+      </w:r>
+    </w:p>
+    <w:p>
+      <w:r>
+        <w:br w:type="page"/>
+      </w:r>
+    </w:p>
+    <w:p>
+      <w:r>
+        <w:rPr>
+          <w:noProof/>
+          <w:lang w:eastAsia="fr-FR"/>
+        </w:rPr>
+        <w:lastRenderedPageBreak/>
+        <w:drawing>
+          <wp:inline distT="0" distB="0" distL="0" distR="0" wp14:anchorId="2FB05E2C" wp14:editId="1C1985D8">
+            <wp:extent cx="5753100" cy="8096250"/>
+            <wp:effectExtent l="0" t="0" r="0" b="0"/>
+            <wp:docPr id="19" name="Image 19" descr="C:\Users\vanbossm\AppData\Local\Temp\_PA827\sgp02.jpg"/>
+            <wp:cNvGraphicFramePr>
+              <a:graphicFrameLocks xmlns:a="http://schemas.openxmlformats.org/drawingml/2006/main" noChangeAspect="1"/>
+            </wp:cNvGraphicFramePr>
+            <a:graphic xmlns:a="http://schemas.openxmlformats.org/drawingml/2006/main">
+              <a:graphicData uri="http://schemas.openxmlformats.org/drawingml/2006/picture">
+                <pic:pic xmlns:pic="http://schemas.openxmlformats.org/drawingml/2006/picture">
+                  <pic:nvPicPr>
+                    <pic:cNvPr id="0" name="Picture 2" descr="C:\Users\vanbossm\AppData\Local\Temp\_PA827\sgp02.jpg"/>
+                    <pic:cNvPicPr>
+                      <a:picLocks noChangeAspect="1" noChangeArrowheads="1"/>
+                    </pic:cNvPicPr>
+                  </pic:nvPicPr>
+                  <pic:blipFill>
+                    <a:blip r:embed="rId16" cstate="print">
+                      <a:extLst>
+                        <a:ext uri="{28A0092B-C50C-407E-A947-70E740481C1C}">
+                          <a14:useLocalDpi xmlns:a14="http://schemas.microsoft.com/office/drawing/2010/main" val="0"/>
+                        </a:ext>
+                      </a:extLst>
+                    </a:blip>
+                    <a:srcRect/>
+                    <a:stretch>
+                      <a:fillRect/>
+                    </a:stretch>
+                  </pic:blipFill>
+                  <pic:spPr bwMode="auto">
+                    <a:xfrm>
+                      <a:off x="0" y="0"/>
+                      <a:ext cx="5753100" cy="8096250"/>
+                    </a:xfrm>
+                    <a:prstGeom prst="rect">
+                      <a:avLst/>
+                    </a:prstGeom>
+                    <a:noFill/>
+                    <a:ln>
+                      <a:noFill/>
+                    </a:ln>
+                  </pic:spPr>
+                </pic:pic>
+              </a:graphicData>
+            </a:graphic>
+          </wp:inline>
+        </w:drawing>
+      </w:r>
+    </w:p>
+    <w:p>
+      <w:r>
+        <w:br w:type="page"/>
+      </w:r>
+    </w:p>
+    <w:p>
       <w:pPr>
         <w:pStyle w:val="Titre"/>
         <w:jc w:val="both"/>
-      </w:pPr>
-      <w:r>
         <w:rPr>
           <w:b/>
+          <w:lang w:val="en-US"/>
+        </w:rPr>
+      </w:pPr>
+      <w:r>
+        <w:rPr>
+          <w:noProof/>
+          <w:lang w:eastAsia="fr-FR"/>
+        </w:rPr>
+        <w:lastRenderedPageBreak/>
+        <w:drawing>
+          <wp:inline distT="0" distB="0" distL="0" distR="0" wp14:anchorId="3639DB07" wp14:editId="64947408">
+            <wp:extent cx="5753100" cy="8096250"/>
+            <wp:effectExtent l="0" t="0" r="0" b="0"/>
+            <wp:docPr id="20" name="Image 20" descr="C:\Users\vanbossm\AppData\Local\Temp\_PA822\sgp03.jpg"/>
+            <wp:cNvGraphicFramePr>
+              <a:graphicFrameLocks xmlns:a="http://schemas.openxmlformats.org/drawingml/2006/main" noChangeAspect="1"/>
+            </wp:cNvGraphicFramePr>
+            <a:graphic xmlns:a="http://schemas.openxmlformats.org/drawingml/2006/main">
+              <a:graphicData uri="http://schemas.openxmlformats.org/drawingml/2006/picture">
+                <pic:pic xmlns:pic="http://schemas.openxmlformats.org/drawingml/2006/picture">
+                  <pic:nvPicPr>
+                    <pic:cNvPr id="0" name="Picture 3" descr="C:\Users\vanbossm\AppData\Local\Temp\_PA822\sgp03.jpg"/>
+                    <pic:cNvPicPr>
+                      <a:picLocks noChangeAspect="1" noChangeArrowheads="1"/>
+                    </pic:cNvPicPr>
+                  </pic:nvPicPr>
+                  <pic:blipFill>
+                    <a:blip r:embed="rId17" cstate="print">
+                      <a:extLst>
+                        <a:ext uri="{28A0092B-C50C-407E-A947-70E740481C1C}">
+                          <a14:useLocalDpi xmlns:a14="http://schemas.microsoft.com/office/drawing/2010/main" val="0"/>
+                        </a:ext>
+                      </a:extLst>
+                    </a:blip>
+                    <a:srcRect/>
+                    <a:stretch>
+                      <a:fillRect/>
+                    </a:stretch>
+                  </pic:blipFill>
+                  <pic:spPr bwMode="auto">
+                    <a:xfrm>
+                      <a:off x="0" y="0"/>
+                      <a:ext cx="5753100" cy="8096250"/>
+                    </a:xfrm>
+                    <a:prstGeom prst="rect">
+                      <a:avLst/>
+                    </a:prstGeom>
+                    <a:noFill/>
+                    <a:ln>
+                      <a:noFill/>
+                    </a:ln>
+                  </pic:spPr>
+                </pic:pic>
+              </a:graphicData>
+            </a:graphic>
+          </wp:inline>
+        </w:drawing>
+      </w:r>
+    </w:p>
+    <w:p>
+      <w:pPr>
+        <w:rPr>
+          <w:rFonts w:asciiTheme="majorHAnsi" w:eastAsiaTheme="majorEastAsia" w:hAnsiTheme="majorHAnsi" w:cstheme="majorBidi"/>
+          <w:b/>
+          <w:color w:val="323E4F" w:themeColor="text2" w:themeShade="BF"/>
+          <w:spacing w:val="5"/>
+          <w:kern w:val="28"/>
+          <w:sz w:val="52"/>
+          <w:szCs w:val="52"/>
+          <w:lang w:val="en-US" w:eastAsia="en-US"/>
+        </w:rPr>
+      </w:pPr>
+      <w:r>
+        <w:rPr>
+          <w:b/>
+          <w:lang w:val="en-US"/>
+        </w:rPr>
+        <w:br w:type="page"/>
+      </w:r>
+    </w:p>
+    <w:p>
+      <w:pPr>
+        <w:pStyle w:val="Titre"/>
+        <w:jc w:val="both"/>
+        <w:rPr>
+          <w:b/>
+          <w:lang w:val="en-US"/>
+        </w:rPr>
+      </w:pPr>
+      <w:r>
+        <w:rPr>
+          <w:b/>
+          <w:lang w:val="en-US"/>
         </w:rPr>
         <w:lastRenderedPageBreak/>
         <w:t>Jalon 2</w:t>
       </w:r>
       <w:r>
+        <w:rPr>
+          <w:lang w:val="en-US"/>
+        </w:rPr>
         <w:t xml:space="preserve">: </w:t>
       </w:r>
-      <w:proofErr w:type="spellStart"/>
       <w:r>
         <w:rPr>
           <w:b/>
-        </w:rPr>
-        <w:t>Stealth</w:t>
-      </w:r>
-      <w:proofErr w:type="spellEnd"/>
-      <w:r>
-        <w:rPr>
-          <w:b/>
-        </w:rPr>
-        <w:t xml:space="preserve"> Game Project (groupe 11)</w:t>
+          <w:lang w:val="en-US"/>
+        </w:rPr>
+        <w:t>Stealth Game Project (groupe 11)</w:t>
       </w:r>
     </w:p>
     <w:p>
@@ -1860,15 +1935,7 @@
         <w:jc w:val="both"/>
       </w:pPr>
       <w:r>
-        <w:t xml:space="preserve">Nous vous présentons l’analyse et la conception complète de </w:t>
-      </w:r>
-      <w:proofErr w:type="spellStart"/>
-      <w:r>
-        <w:t>Stealth</w:t>
-      </w:r>
-      <w:proofErr w:type="spellEnd"/>
-      <w:r>
-        <w:t xml:space="preserve"> Game Project : diagramme de cas, diagramme de séquence, diagramme de classe.</w:t>
+        <w:t>Nous vous présentons l’analyse et la conception complète de Stealth Game Project : diagramme de cas, diagramme de séquence, diagramme de classe.</w:t>
       </w:r>
     </w:p>
     <w:p>
@@ -1911,7 +1978,7 @@
                     <pic:cNvPicPr/>
                   </pic:nvPicPr>
                   <pic:blipFill rotWithShape="1">
-                    <a:blip r:embed="rId15"/>
+                    <a:blip r:embed="rId18"/>
                     <a:srcRect l="32734" t="21506" r="14031" b="20000"/>
                     <a:stretch/>
                   </pic:blipFill>
@@ -1976,7 +2043,7 @@
                     </pic:cNvPicPr>
                   </pic:nvPicPr>
                   <pic:blipFill>
-                    <a:blip r:embed="rId16">
+                    <a:blip r:embed="rId19">
                       <a:extLst>
                         <a:ext uri="{28A0092B-C50C-407E-A947-70E740481C1C}">
                           <a14:useLocalDpi xmlns:a14="http://schemas.microsoft.com/office/drawing/2010/main" val="0"/>
@@ -2033,7 +2100,7 @@
                     <pic:cNvPicPr/>
                   </pic:nvPicPr>
                   <pic:blipFill rotWithShape="1">
-                    <a:blip r:embed="rId17"/>
+                    <a:blip r:embed="rId20"/>
                     <a:srcRect l="26286" t="11398" r="22793" b="41506"/>
                     <a:stretch/>
                   </pic:blipFill>
@@ -2087,7 +2154,7 @@
                     <pic:cNvPicPr/>
                   </pic:nvPicPr>
                   <pic:blipFill rotWithShape="1">
-                    <a:blip r:embed="rId18">
+                    <a:blip r:embed="rId21">
                       <a:extLst>
                         <a:ext uri="{28A0092B-C50C-407E-A947-70E740481C1C}">
                           <a14:useLocalDpi xmlns:a14="http://schemas.microsoft.com/office/drawing/2010/main" val="0"/>
@@ -2189,7 +2256,7 @@
                     </pic:cNvPicPr>
                   </pic:nvPicPr>
                   <pic:blipFill>
-                    <a:blip r:embed="rId19">
+                    <a:blip r:embed="rId22">
                       <a:extLst>
                         <a:ext uri="{28A0092B-C50C-407E-A947-70E740481C1C}">
                           <a14:useLocalDpi xmlns:a14="http://schemas.microsoft.com/office/drawing/2010/main" val="0"/>
@@ -2278,7 +2345,7 @@
                     <pic:cNvPicPr/>
                   </pic:nvPicPr>
                   <pic:blipFill>
-                    <a:blip r:embed="rId20"/>
+                    <a:blip r:embed="rId23"/>
                     <a:stretch>
                       <a:fillRect/>
                     </a:stretch>
@@ -2332,7 +2399,7 @@
                     <pic:cNvPicPr/>
                   </pic:nvPicPr>
                   <pic:blipFill>
-                    <a:blip r:embed="rId21"/>
+                    <a:blip r:embed="rId24"/>
                     <a:stretch>
                       <a:fillRect/>
                     </a:stretch>
@@ -2392,7 +2459,7 @@
                     <pic:cNvPicPr/>
                   </pic:nvPicPr>
                   <pic:blipFill>
-                    <a:blip r:embed="rId22"/>
+                    <a:blip r:embed="rId25"/>
                     <a:stretch>
                       <a:fillRect/>
                     </a:stretch>
@@ -2490,23 +2557,7 @@
           <w:rFonts w:ascii="Calibri" w:eastAsia="Calibri" w:hAnsi="Calibri" w:cs="Calibri"/>
           <w:sz w:val="24"/>
         </w:rPr>
-        <w:t>Création des classes en rapport avec le diagramme des classes, puis élaboration du modèle Model-</w:t>
-      </w:r>
-      <w:proofErr w:type="spellStart"/>
-      <w:r>
-        <w:rPr>
-          <w:rFonts w:ascii="Calibri" w:eastAsia="Calibri" w:hAnsi="Calibri" w:cs="Calibri"/>
-          <w:sz w:val="24"/>
-        </w:rPr>
-        <w:t>View</w:t>
-      </w:r>
-      <w:proofErr w:type="spellEnd"/>
-      <w:r>
-        <w:rPr>
-          <w:rFonts w:ascii="Calibri" w:eastAsia="Calibri" w:hAnsi="Calibri" w:cs="Calibri"/>
-          <w:sz w:val="24"/>
-        </w:rPr>
-        <w:t>-Controller pour l’IHM.</w:t>
+        <w:t>Création des classes en rapport avec le diagramme des classes, puis élaboration du modèle Model-View-Controller pour l’IHM.</w:t>
       </w:r>
     </w:p>
     <w:p>
@@ -2569,7 +2620,7 @@
                     </pic:cNvPicPr>
                   </pic:nvPicPr>
                   <pic:blipFill>
-                    <a:blip r:embed="rId23">
+                    <a:blip r:embed="rId26">
                       <a:extLst>
                         <a:ext uri="{28A0092B-C50C-407E-A947-70E740481C1C}">
                           <a14:useLocalDpi xmlns:a14="http://schemas.microsoft.com/office/drawing/2010/main" val="0"/>
@@ -2610,21 +2661,12 @@
           <w:sz w:val="24"/>
         </w:rPr>
       </w:pPr>
-      <w:proofErr w:type="spellStart"/>
-      <w:r>
-        <w:rPr>
-          <w:rFonts w:ascii="Calibri" w:eastAsia="Calibri" w:hAnsi="Calibri" w:cs="Calibri"/>
-          <w:sz w:val="24"/>
-        </w:rPr>
-        <w:t>View</w:t>
-      </w:r>
-      <w:proofErr w:type="spellEnd"/>
-      <w:r>
-        <w:rPr>
-          <w:rFonts w:ascii="Calibri" w:eastAsia="Calibri" w:hAnsi="Calibri" w:cs="Calibri"/>
-          <w:sz w:val="24"/>
-        </w:rPr>
-        <w:t> :</w:t>
+      <w:r>
+        <w:rPr>
+          <w:rFonts w:ascii="Calibri" w:eastAsia="Calibri" w:hAnsi="Calibri" w:cs="Calibri"/>
+          <w:sz w:val="24"/>
+        </w:rPr>
+        <w:t>View :</w:t>
       </w:r>
       <w:r>
         <w:rPr>
@@ -2670,7 +2712,7 @@
                     </pic:cNvPicPr>
                   </pic:nvPicPr>
                   <pic:blipFill>
-                    <a:blip r:embed="rId24">
+                    <a:blip r:embed="rId27">
                       <a:extLst>
                         <a:ext uri="{28A0092B-C50C-407E-A947-70E740481C1C}">
                           <a14:useLocalDpi xmlns:a14="http://schemas.microsoft.com/office/drawing/2010/main" val="0"/>
@@ -2753,7 +2795,7 @@
                     </pic:cNvPicPr>
                   </pic:nvPicPr>
                   <pic:blipFill>
-                    <a:blip r:embed="rId25">
+                    <a:blip r:embed="rId28">
                       <a:extLst>
                         <a:ext uri="{28A0092B-C50C-407E-A947-70E740481C1C}">
                           <a14:useLocalDpi xmlns:a14="http://schemas.microsoft.com/office/drawing/2010/main" val="0"/>
@@ -2857,7 +2899,7 @@
                     </pic:cNvPicPr>
                   </pic:nvPicPr>
                   <pic:blipFill>
-                    <a:blip r:embed="rId26">
+                    <a:blip r:embed="rId29">
                       <a:extLst>
                         <a:ext uri="{28A0092B-C50C-407E-A947-70E740481C1C}">
                           <a14:useLocalDpi xmlns:a14="http://schemas.microsoft.com/office/drawing/2010/main" val="0"/>
@@ -2977,23 +3019,7 @@
           <w:rFonts w:ascii="Calibri" w:eastAsia="Calibri" w:hAnsi="Calibri" w:cs="Calibri"/>
           <w:sz w:val="24"/>
         </w:rPr>
-        <w:t xml:space="preserve"> IHM, présentant une </w:t>
-      </w:r>
-      <w:proofErr w:type="spellStart"/>
-      <w:r>
-        <w:rPr>
-          <w:rFonts w:ascii="Calibri" w:eastAsia="Calibri" w:hAnsi="Calibri" w:cs="Calibri"/>
-          <w:sz w:val="24"/>
-        </w:rPr>
-        <w:t>map</w:t>
-      </w:r>
-      <w:proofErr w:type="spellEnd"/>
-      <w:r>
-        <w:rPr>
-          <w:rFonts w:ascii="Calibri" w:eastAsia="Calibri" w:hAnsi="Calibri" w:cs="Calibri"/>
-          <w:sz w:val="24"/>
-        </w:rPr>
-        <w:t xml:space="preserve"> du jeu, avec plusieurs textures : </w:t>
+        <w:t xml:space="preserve"> IHM, présentant une map du jeu, avec plusieurs textures : </w:t>
       </w:r>
     </w:p>
     <w:p>
@@ -3039,7 +3065,7 @@
             <o:lock v:ext="edit" aspectratio="t"/>
           </v:shapetype>
           <v:shape id="_x0000_i1027" type="#_x0000_t75" style="width:12pt;height:12pt">
-            <v:imagedata r:id="rId27" o:title="floor"/>
+            <v:imagedata r:id="rId30" o:title="floor"/>
           </v:shape>
         </w:pict>
       </w:r>
@@ -3048,23 +3074,7 @@
           <w:rFonts w:ascii="Calibri" w:eastAsia="Calibri" w:hAnsi="Calibri" w:cs="Calibri"/>
           <w:sz w:val="24"/>
         </w:rPr>
-        <w:t xml:space="preserve"> (</w:t>
-      </w:r>
-      <w:proofErr w:type="spellStart"/>
-      <w:r>
-        <w:rPr>
-          <w:rFonts w:ascii="Calibri" w:eastAsia="Calibri" w:hAnsi="Calibri" w:cs="Calibri"/>
-          <w:sz w:val="24"/>
-        </w:rPr>
-        <w:t>floor</w:t>
-      </w:r>
-      <w:proofErr w:type="spellEnd"/>
-      <w:r>
-        <w:rPr>
-          <w:rFonts w:ascii="Calibri" w:eastAsia="Calibri" w:hAnsi="Calibri" w:cs="Calibri"/>
-          <w:sz w:val="24"/>
-        </w:rPr>
-        <w:t>).</w:t>
+        <w:t xml:space="preserve"> (floor).</w:t>
       </w:r>
     </w:p>
     <w:p>
@@ -3091,7 +3101,7 @@
         </w:rPr>
         <w:pict>
           <v:shape id="_x0000_i1028" type="#_x0000_t75" style="width:12pt;height:12pt">
-            <v:imagedata r:id="rId28" o:title="grass"/>
+            <v:imagedata r:id="rId31" o:title="grass"/>
           </v:shape>
         </w:pict>
       </w:r>
@@ -3100,23 +3110,7 @@
           <w:rFonts w:ascii="Calibri" w:eastAsia="Calibri" w:hAnsi="Calibri" w:cs="Calibri"/>
           <w:sz w:val="24"/>
         </w:rPr>
-        <w:t xml:space="preserve">  (</w:t>
-      </w:r>
-      <w:proofErr w:type="spellStart"/>
-      <w:r>
-        <w:rPr>
-          <w:rFonts w:ascii="Calibri" w:eastAsia="Calibri" w:hAnsi="Calibri" w:cs="Calibri"/>
-          <w:sz w:val="24"/>
-        </w:rPr>
-        <w:t>grass</w:t>
-      </w:r>
-      <w:proofErr w:type="spellEnd"/>
-      <w:r>
-        <w:rPr>
-          <w:rFonts w:ascii="Calibri" w:eastAsia="Calibri" w:hAnsi="Calibri" w:cs="Calibri"/>
-          <w:sz w:val="24"/>
-        </w:rPr>
-        <w:t>).</w:t>
+        <w:t xml:space="preserve">  (grass).</w:t>
       </w:r>
     </w:p>
     <w:p>
@@ -3143,7 +3137,7 @@
         </w:rPr>
         <w:pict>
           <v:shape id="_x0000_i1029" type="#_x0000_t75" style="width:12pt;height:12pt">
-            <v:imagedata r:id="rId29" o:title="wall"/>
+            <v:imagedata r:id="rId32" o:title="wall"/>
           </v:shape>
         </w:pict>
       </w:r>
@@ -3152,23 +3146,7 @@
           <w:rFonts w:ascii="Calibri" w:eastAsia="Calibri" w:hAnsi="Calibri" w:cs="Calibri"/>
           <w:sz w:val="24"/>
         </w:rPr>
-        <w:t xml:space="preserve">  (</w:t>
-      </w:r>
-      <w:proofErr w:type="spellStart"/>
-      <w:r>
-        <w:rPr>
-          <w:rFonts w:ascii="Calibri" w:eastAsia="Calibri" w:hAnsi="Calibri" w:cs="Calibri"/>
-          <w:sz w:val="24"/>
-        </w:rPr>
-        <w:t>wall</w:t>
-      </w:r>
-      <w:proofErr w:type="spellEnd"/>
-      <w:r>
-        <w:rPr>
-          <w:rFonts w:ascii="Calibri" w:eastAsia="Calibri" w:hAnsi="Calibri" w:cs="Calibri"/>
-          <w:sz w:val="24"/>
-        </w:rPr>
-        <w:t>).</w:t>
+        <w:t xml:space="preserve">  (wall).</w:t>
       </w:r>
     </w:p>
     <w:p>
@@ -3195,7 +3173,7 @@
         </w:rPr>
         <w:pict>
           <v:shape id="_x0000_i1030" type="#_x0000_t75" style="width:12pt;height:12pt">
-            <v:imagedata r:id="rId30" o:title="slab"/>
+            <v:imagedata r:id="rId33" o:title="slab"/>
           </v:shape>
         </w:pict>
       </w:r>
@@ -3204,23 +3182,7 @@
           <w:rFonts w:ascii="Calibri" w:eastAsia="Calibri" w:hAnsi="Calibri" w:cs="Calibri"/>
           <w:sz w:val="24"/>
         </w:rPr>
-        <w:t xml:space="preserve"> (</w:t>
-      </w:r>
-      <w:proofErr w:type="spellStart"/>
-      <w:r>
-        <w:rPr>
-          <w:rFonts w:ascii="Calibri" w:eastAsia="Calibri" w:hAnsi="Calibri" w:cs="Calibri"/>
-          <w:sz w:val="24"/>
-        </w:rPr>
-        <w:t>slab</w:t>
-      </w:r>
-      <w:proofErr w:type="spellEnd"/>
-      <w:r>
-        <w:rPr>
-          <w:rFonts w:ascii="Calibri" w:eastAsia="Calibri" w:hAnsi="Calibri" w:cs="Calibri"/>
-          <w:sz w:val="24"/>
-        </w:rPr>
-        <w:t>).</w:t>
+        <w:t xml:space="preserve"> (slab).</w:t>
       </w:r>
     </w:p>
     <w:p>
@@ -3265,7 +3227,7 @@
                     </pic:cNvPicPr>
                   </pic:nvPicPr>
                   <pic:blipFill>
-                    <a:blip r:embed="rId31">
+                    <a:blip r:embed="rId34">
                       <a:extLst>
                         <a:ext uri="{28A0092B-C50C-407E-A947-70E740481C1C}">
                           <a14:useLocalDpi xmlns:a14="http://schemas.microsoft.com/office/drawing/2010/main" val="0"/>
@@ -3346,7 +3308,7 @@
                     </pic:cNvPicPr>
                   </pic:nvPicPr>
                   <pic:blipFill>
-                    <a:blip r:embed="rId32">
+                    <a:blip r:embed="rId35">
                       <a:extLst>
                         <a:ext uri="{28A0092B-C50C-407E-A947-70E740481C1C}">
                           <a14:useLocalDpi xmlns:a14="http://schemas.microsoft.com/office/drawing/2010/main" val="0"/>
@@ -3382,23 +3344,7 @@
           <w:rFonts w:ascii="Calibri" w:eastAsia="Calibri" w:hAnsi="Calibri" w:cs="Calibri"/>
           <w:sz w:val="24"/>
         </w:rPr>
-        <w:t xml:space="preserve"> (</w:t>
-      </w:r>
-      <w:proofErr w:type="spellStart"/>
-      <w:r>
-        <w:rPr>
-          <w:rFonts w:ascii="Calibri" w:eastAsia="Calibri" w:hAnsi="Calibri" w:cs="Calibri"/>
-          <w:sz w:val="24"/>
-        </w:rPr>
-        <w:t>sand</w:t>
-      </w:r>
-      <w:proofErr w:type="spellEnd"/>
-      <w:r>
-        <w:rPr>
-          <w:rFonts w:ascii="Calibri" w:eastAsia="Calibri" w:hAnsi="Calibri" w:cs="Calibri"/>
-          <w:sz w:val="24"/>
-        </w:rPr>
-        <w:t>).</w:t>
+        <w:t xml:space="preserve"> (sand).</w:t>
       </w:r>
     </w:p>
     <w:p>
@@ -3429,7 +3375,7 @@
         </w:rPr>
         <w:pict>
           <v:shape id="_x0000_i1031" type="#_x0000_t75" style="width:15.75pt;height:15.75pt">
-            <v:imagedata r:id="rId33" o:title="player"/>
+            <v:imagedata r:id="rId36" o:title="player"/>
           </v:shape>
         </w:pict>
       </w:r>
@@ -3438,23 +3384,7 @@
           <w:rFonts w:ascii="Calibri" w:eastAsia="Calibri" w:hAnsi="Calibri" w:cs="Calibri"/>
           <w:sz w:val="24"/>
         </w:rPr>
-        <w:t xml:space="preserve"> (</w:t>
-      </w:r>
-      <w:proofErr w:type="spellStart"/>
-      <w:r>
-        <w:rPr>
-          <w:rFonts w:ascii="Calibri" w:eastAsia="Calibri" w:hAnsi="Calibri" w:cs="Calibri"/>
-          <w:sz w:val="24"/>
-        </w:rPr>
-        <w:t>player</w:t>
-      </w:r>
-      <w:proofErr w:type="spellEnd"/>
-      <w:r>
-        <w:rPr>
-          <w:rFonts w:ascii="Calibri" w:eastAsia="Calibri" w:hAnsi="Calibri" w:cs="Calibri"/>
-          <w:sz w:val="24"/>
-        </w:rPr>
-        <w:t>).</w:t>
+        <w:t xml:space="preserve"> (player).</w:t>
       </w:r>
     </w:p>
     <w:p>
@@ -3485,7 +3415,7 @@
         </w:rPr>
         <w:pict>
           <v:shape id="_x0000_i1032" type="#_x0000_t75" style="width:12pt;height:12pt">
-            <v:imagedata r:id="rId34" o:title="spawn"/>
+            <v:imagedata r:id="rId37" o:title="spawn"/>
           </v:shape>
         </w:pict>
       </w:r>
@@ -3501,23 +3431,7 @@
           <w:rFonts w:ascii="Calibri" w:eastAsia="Calibri" w:hAnsi="Calibri" w:cs="Calibri"/>
           <w:sz w:val="24"/>
         </w:rPr>
-        <w:t>(</w:t>
-      </w:r>
-      <w:proofErr w:type="spellStart"/>
-      <w:r>
-        <w:rPr>
-          <w:rFonts w:ascii="Calibri" w:eastAsia="Calibri" w:hAnsi="Calibri" w:cs="Calibri"/>
-          <w:sz w:val="24"/>
-        </w:rPr>
-        <w:t>spawn</w:t>
-      </w:r>
-      <w:proofErr w:type="spellEnd"/>
-      <w:r>
-        <w:rPr>
-          <w:rFonts w:ascii="Calibri" w:eastAsia="Calibri" w:hAnsi="Calibri" w:cs="Calibri"/>
-          <w:sz w:val="24"/>
-        </w:rPr>
-        <w:t>).</w:t>
+        <w:t>(spawn).</w:t>
       </w:r>
     </w:p>
     <w:p>
@@ -3548,7 +3462,7 @@
         </w:rPr>
         <w:pict>
           <v:shape id="_x0000_i1033" type="#_x0000_t75" style="width:15.75pt;height:15.75pt">
-            <v:imagedata r:id="rId35" o:title="item"/>
+            <v:imagedata r:id="rId38" o:title="item"/>
           </v:shape>
         </w:pict>
       </w:r>
@@ -3616,7 +3530,7 @@
         </w:rPr>
         <w:pict>
           <v:shape id="_x0000_i1034" type="#_x0000_t75" style="width:15.75pt;height:15.75pt">
-            <v:imagedata r:id="rId36" o:title="ennemy"/>
+            <v:imagedata r:id="rId39" o:title="ennemy"/>
           </v:shape>
         </w:pict>
       </w:r>
@@ -3632,23 +3546,7 @@
           <w:rFonts w:ascii="Calibri" w:eastAsia="Calibri" w:hAnsi="Calibri" w:cs="Calibri"/>
           <w:sz w:val="24"/>
         </w:rPr>
-        <w:t xml:space="preserve"> (</w:t>
-      </w:r>
-      <w:proofErr w:type="spellStart"/>
-      <w:r>
-        <w:rPr>
-          <w:rFonts w:ascii="Calibri" w:eastAsia="Calibri" w:hAnsi="Calibri" w:cs="Calibri"/>
-          <w:sz w:val="24"/>
-        </w:rPr>
-        <w:t>enemy</w:t>
-      </w:r>
-      <w:proofErr w:type="spellEnd"/>
-      <w:r>
-        <w:rPr>
-          <w:rFonts w:ascii="Calibri" w:eastAsia="Calibri" w:hAnsi="Calibri" w:cs="Calibri"/>
-          <w:sz w:val="24"/>
-        </w:rPr>
-        <w:t>).</w:t>
+        <w:t xml:space="preserve"> (enemy).</w:t>
       </w:r>
     </w:p>
     <w:p>
@@ -4054,62 +3952,28 @@
           <w:rFonts w:ascii="Calibri" w:eastAsia="Calibri" w:hAnsi="Calibri" w:cs="Calibri"/>
           <w:sz w:val="24"/>
         </w:rPr>
-        <w:t xml:space="preserve">Sébastien </w:t>
-      </w:r>
-      <w:proofErr w:type="spellStart"/>
-      <w:r>
-        <w:rPr>
-          <w:rFonts w:ascii="Calibri" w:eastAsia="Calibri" w:hAnsi="Calibri" w:cs="Calibri"/>
-          <w:sz w:val="24"/>
-        </w:rPr>
-        <w:t>Bergese</w:t>
-      </w:r>
-      <w:proofErr w:type="spellEnd"/>
-      <w:r>
-        <w:rPr>
-          <w:rFonts w:ascii="Calibri" w:eastAsia="Calibri" w:hAnsi="Calibri" w:cs="Calibri"/>
-          <w:sz w:val="24"/>
-        </w:rPr>
-        <w:t xml:space="preserve"> : 25 heures, Corentin </w:t>
-      </w:r>
-      <w:proofErr w:type="spellStart"/>
-      <w:r>
-        <w:rPr>
-          <w:rFonts w:ascii="Calibri" w:eastAsia="Calibri" w:hAnsi="Calibri" w:cs="Calibri"/>
-          <w:sz w:val="24"/>
-        </w:rPr>
-        <w:t>Chay</w:t>
-      </w:r>
-      <w:proofErr w:type="spellEnd"/>
-      <w:r>
-        <w:rPr>
-          <w:rFonts w:ascii="Calibri" w:eastAsia="Calibri" w:hAnsi="Calibri" w:cs="Calibri"/>
-          <w:sz w:val="24"/>
-        </w:rPr>
-        <w:t> : 53</w:t>
-      </w:r>
-      <w:r>
-        <w:rPr>
-          <w:rFonts w:ascii="Calibri" w:eastAsia="Calibri" w:hAnsi="Calibri" w:cs="Calibri"/>
-          <w:sz w:val="24"/>
-        </w:rPr>
-        <w:t xml:space="preserve"> heures, Nicolas </w:t>
-      </w:r>
-      <w:proofErr w:type="spellStart"/>
-      <w:r>
-        <w:rPr>
-          <w:rFonts w:ascii="Calibri" w:eastAsia="Calibri" w:hAnsi="Calibri" w:cs="Calibri"/>
-          <w:sz w:val="24"/>
-        </w:rPr>
-        <w:t>Kelemen</w:t>
-      </w:r>
-      <w:proofErr w:type="spellEnd"/>
-      <w:r>
-        <w:rPr>
-          <w:rFonts w:ascii="Calibri" w:eastAsia="Calibri" w:hAnsi="Calibri" w:cs="Calibri"/>
-          <w:sz w:val="24"/>
-        </w:rPr>
-        <w:t xml:space="preserve"> : </w:t>
+        <w:t>Sébastien Bergese : 2</w:t>
+      </w:r>
+      <w:r>
+        <w:rPr>
+          <w:rFonts w:ascii="Calibri" w:eastAsia="Calibri" w:hAnsi="Calibri" w:cs="Calibri"/>
+          <w:sz w:val="24"/>
+        </w:rPr>
+        <w:t>4</w:t>
+      </w:r>
+      <w:r>
+        <w:rPr>
+          <w:rFonts w:ascii="Calibri" w:eastAsia="Calibri" w:hAnsi="Calibri" w:cs="Calibri"/>
+          <w:sz w:val="24"/>
+        </w:rPr>
+        <w:t xml:space="preserve"> heures, Corentin Chay : 53</w:t>
+      </w:r>
+      <w:r>
+        <w:rPr>
+          <w:rFonts w:ascii="Calibri" w:eastAsia="Calibri" w:hAnsi="Calibri" w:cs="Calibri"/>
+          <w:sz w:val="24"/>
+        </w:rPr>
+        <w:t xml:space="preserve"> heures, Nicolas Kelemen : </w:t>
       </w:r>
       <w:r>
         <w:rPr>
@@ -4144,23 +4008,7 @@
           <w:rFonts w:ascii="Calibri" w:eastAsia="Calibri" w:hAnsi="Calibri" w:cs="Calibri"/>
           <w:sz w:val="24"/>
         </w:rPr>
-        <w:t xml:space="preserve">s, Maxime </w:t>
-      </w:r>
-      <w:proofErr w:type="spellStart"/>
-      <w:r>
-        <w:rPr>
-          <w:rFonts w:ascii="Calibri" w:eastAsia="Calibri" w:hAnsi="Calibri" w:cs="Calibri"/>
-          <w:sz w:val="24"/>
-        </w:rPr>
-        <w:t>Vanbossel</w:t>
-      </w:r>
-      <w:proofErr w:type="spellEnd"/>
-      <w:r>
-        <w:rPr>
-          <w:rFonts w:ascii="Calibri" w:eastAsia="Calibri" w:hAnsi="Calibri" w:cs="Calibri"/>
-          <w:sz w:val="24"/>
-        </w:rPr>
-        <w:t> : 5</w:t>
+        <w:t>s, Maxime Vanbossel : 5</w:t>
       </w:r>
       <w:r>
         <w:rPr>
@@ -4170,6 +4018,1752 @@
         <w:t>1 heures.</w:t>
       </w:r>
     </w:p>
+    <w:tbl>
+      <w:tblPr>
+        <w:tblW w:w="8700" w:type="dxa"/>
+        <w:tblInd w:w="55" w:type="dxa"/>
+        <w:tblCellMar>
+          <w:left w:w="70" w:type="dxa"/>
+          <w:right w:w="70" w:type="dxa"/>
+        </w:tblCellMar>
+        <w:tblLook w:val="04A0" w:firstRow="1" w:lastRow="0" w:firstColumn="1" w:lastColumn="0" w:noHBand="0" w:noVBand="1"/>
+      </w:tblPr>
+      <w:tblGrid>
+        <w:gridCol w:w="2350"/>
+        <w:gridCol w:w="910"/>
+        <w:gridCol w:w="1200"/>
+        <w:gridCol w:w="1200"/>
+        <w:gridCol w:w="1840"/>
+        <w:gridCol w:w="1200"/>
+      </w:tblGrid>
+      <w:tr>
+        <w:trPr>
+          <w:trHeight w:val="300"/>
+        </w:trPr>
+        <w:tc>
+          <w:tcPr>
+            <w:tcW w:w="3260" w:type="dxa"/>
+            <w:gridSpan w:val="2"/>
+            <w:tcBorders>
+              <w:top w:val="nil"/>
+              <w:left w:val="nil"/>
+              <w:bottom w:val="nil"/>
+              <w:right w:val="nil"/>
+            </w:tcBorders>
+            <w:shd w:val="clear" w:color="auto" w:fill="auto"/>
+            <w:noWrap/>
+            <w:vAlign w:val="bottom"/>
+            <w:hideMark/>
+          </w:tcPr>
+          <w:p>
+            <w:pPr>
+              <w:spacing w:after="0" w:line="240" w:lineRule="auto"/>
+              <w:rPr>
+                <w:rFonts w:ascii="Calibri" w:eastAsia="Times New Roman" w:hAnsi="Calibri" w:cs="Times New Roman"/>
+                <w:color w:val="000000"/>
+                <w:lang w:eastAsia="fr-FR"/>
+              </w:rPr>
+            </w:pPr>
+            <w:r>
+              <w:rPr>
+                <w:rFonts w:ascii="Calibri" w:eastAsia="Times New Roman" w:hAnsi="Calibri" w:cs="Times New Roman"/>
+                <w:color w:val="000000"/>
+                <w:lang w:eastAsia="fr-FR"/>
+              </w:rPr>
+              <w:t>Temps réalisé en heure Gr°11</w:t>
+            </w:r>
+          </w:p>
+        </w:tc>
+        <w:tc>
+          <w:tcPr>
+            <w:tcW w:w="1200" w:type="dxa"/>
+            <w:tcBorders>
+              <w:top w:val="nil"/>
+              <w:left w:val="nil"/>
+              <w:bottom w:val="nil"/>
+              <w:right w:val="nil"/>
+            </w:tcBorders>
+            <w:shd w:val="clear" w:color="auto" w:fill="auto"/>
+            <w:noWrap/>
+            <w:vAlign w:val="bottom"/>
+            <w:hideMark/>
+          </w:tcPr>
+          <w:p>
+            <w:pPr>
+              <w:spacing w:after="0" w:line="240" w:lineRule="auto"/>
+              <w:rPr>
+                <w:rFonts w:ascii="Calibri" w:eastAsia="Times New Roman" w:hAnsi="Calibri" w:cs="Times New Roman"/>
+                <w:color w:val="000000"/>
+                <w:lang w:eastAsia="fr-FR"/>
+              </w:rPr>
+            </w:pPr>
+          </w:p>
+        </w:tc>
+        <w:tc>
+          <w:tcPr>
+            <w:tcW w:w="1200" w:type="dxa"/>
+            <w:tcBorders>
+              <w:top w:val="nil"/>
+              <w:left w:val="nil"/>
+              <w:bottom w:val="nil"/>
+              <w:right w:val="nil"/>
+            </w:tcBorders>
+            <w:shd w:val="clear" w:color="auto" w:fill="auto"/>
+            <w:noWrap/>
+            <w:vAlign w:val="bottom"/>
+            <w:hideMark/>
+          </w:tcPr>
+          <w:p>
+            <w:pPr>
+              <w:spacing w:after="0" w:line="240" w:lineRule="auto"/>
+              <w:rPr>
+                <w:rFonts w:ascii="Calibri" w:eastAsia="Times New Roman" w:hAnsi="Calibri" w:cs="Times New Roman"/>
+                <w:color w:val="000000"/>
+                <w:lang w:eastAsia="fr-FR"/>
+              </w:rPr>
+            </w:pPr>
+          </w:p>
+        </w:tc>
+        <w:tc>
+          <w:tcPr>
+            <w:tcW w:w="1840" w:type="dxa"/>
+            <w:tcBorders>
+              <w:top w:val="nil"/>
+              <w:left w:val="nil"/>
+              <w:bottom w:val="nil"/>
+              <w:right w:val="nil"/>
+            </w:tcBorders>
+            <w:shd w:val="clear" w:color="auto" w:fill="auto"/>
+            <w:noWrap/>
+            <w:vAlign w:val="bottom"/>
+            <w:hideMark/>
+          </w:tcPr>
+          <w:p>
+            <w:pPr>
+              <w:spacing w:after="0" w:line="240" w:lineRule="auto"/>
+              <w:rPr>
+                <w:rFonts w:ascii="Calibri" w:eastAsia="Times New Roman" w:hAnsi="Calibri" w:cs="Times New Roman"/>
+                <w:color w:val="000000"/>
+                <w:lang w:eastAsia="fr-FR"/>
+              </w:rPr>
+            </w:pPr>
+          </w:p>
+        </w:tc>
+        <w:tc>
+          <w:tcPr>
+            <w:tcW w:w="1200" w:type="dxa"/>
+            <w:tcBorders>
+              <w:top w:val="nil"/>
+              <w:left w:val="nil"/>
+              <w:bottom w:val="nil"/>
+              <w:right w:val="nil"/>
+            </w:tcBorders>
+            <w:shd w:val="clear" w:color="auto" w:fill="auto"/>
+            <w:noWrap/>
+            <w:vAlign w:val="bottom"/>
+            <w:hideMark/>
+          </w:tcPr>
+          <w:p>
+            <w:pPr>
+              <w:spacing w:after="0" w:line="240" w:lineRule="auto"/>
+              <w:rPr>
+                <w:rFonts w:ascii="Calibri" w:eastAsia="Times New Roman" w:hAnsi="Calibri" w:cs="Times New Roman"/>
+                <w:color w:val="000000"/>
+                <w:lang w:eastAsia="fr-FR"/>
+              </w:rPr>
+            </w:pPr>
+          </w:p>
+        </w:tc>
+      </w:tr>
+      <w:tr>
+        <w:trPr>
+          <w:trHeight w:val="300"/>
+        </w:trPr>
+        <w:tc>
+          <w:tcPr>
+            <w:tcW w:w="2350" w:type="dxa"/>
+            <w:tcBorders>
+              <w:top w:val="nil"/>
+              <w:left w:val="nil"/>
+              <w:bottom w:val="nil"/>
+              <w:right w:val="nil"/>
+            </w:tcBorders>
+            <w:shd w:val="clear" w:color="auto" w:fill="auto"/>
+            <w:noWrap/>
+            <w:vAlign w:val="bottom"/>
+            <w:hideMark/>
+          </w:tcPr>
+          <w:p>
+            <w:pPr>
+              <w:spacing w:after="0" w:line="240" w:lineRule="auto"/>
+              <w:rPr>
+                <w:rFonts w:ascii="Calibri" w:eastAsia="Times New Roman" w:hAnsi="Calibri" w:cs="Times New Roman"/>
+                <w:color w:val="000000"/>
+                <w:lang w:eastAsia="fr-FR"/>
+              </w:rPr>
+            </w:pPr>
+          </w:p>
+        </w:tc>
+        <w:tc>
+          <w:tcPr>
+            <w:tcW w:w="910" w:type="dxa"/>
+            <w:tcBorders>
+              <w:top w:val="nil"/>
+              <w:left w:val="nil"/>
+              <w:bottom w:val="nil"/>
+              <w:right w:val="nil"/>
+            </w:tcBorders>
+            <w:shd w:val="clear" w:color="auto" w:fill="auto"/>
+            <w:noWrap/>
+            <w:vAlign w:val="bottom"/>
+            <w:hideMark/>
+          </w:tcPr>
+          <w:p>
+            <w:pPr>
+              <w:spacing w:after="0" w:line="240" w:lineRule="auto"/>
+              <w:rPr>
+                <w:rFonts w:ascii="Calibri" w:eastAsia="Times New Roman" w:hAnsi="Calibri" w:cs="Times New Roman"/>
+                <w:color w:val="000000"/>
+                <w:lang w:eastAsia="fr-FR"/>
+              </w:rPr>
+            </w:pPr>
+          </w:p>
+        </w:tc>
+        <w:tc>
+          <w:tcPr>
+            <w:tcW w:w="1200" w:type="dxa"/>
+            <w:tcBorders>
+              <w:top w:val="nil"/>
+              <w:left w:val="nil"/>
+              <w:bottom w:val="nil"/>
+              <w:right w:val="nil"/>
+            </w:tcBorders>
+            <w:shd w:val="clear" w:color="auto" w:fill="auto"/>
+            <w:noWrap/>
+            <w:vAlign w:val="bottom"/>
+            <w:hideMark/>
+          </w:tcPr>
+          <w:p>
+            <w:pPr>
+              <w:spacing w:after="0" w:line="240" w:lineRule="auto"/>
+              <w:rPr>
+                <w:rFonts w:ascii="Calibri" w:eastAsia="Times New Roman" w:hAnsi="Calibri" w:cs="Times New Roman"/>
+                <w:color w:val="000000"/>
+                <w:lang w:eastAsia="fr-FR"/>
+              </w:rPr>
+            </w:pPr>
+          </w:p>
+        </w:tc>
+        <w:tc>
+          <w:tcPr>
+            <w:tcW w:w="1200" w:type="dxa"/>
+            <w:tcBorders>
+              <w:top w:val="nil"/>
+              <w:left w:val="nil"/>
+              <w:bottom w:val="nil"/>
+              <w:right w:val="nil"/>
+            </w:tcBorders>
+            <w:shd w:val="clear" w:color="auto" w:fill="auto"/>
+            <w:noWrap/>
+            <w:vAlign w:val="bottom"/>
+            <w:hideMark/>
+          </w:tcPr>
+          <w:p>
+            <w:pPr>
+              <w:spacing w:after="0" w:line="240" w:lineRule="auto"/>
+              <w:rPr>
+                <w:rFonts w:ascii="Calibri" w:eastAsia="Times New Roman" w:hAnsi="Calibri" w:cs="Times New Roman"/>
+                <w:color w:val="000000"/>
+                <w:lang w:eastAsia="fr-FR"/>
+              </w:rPr>
+            </w:pPr>
+          </w:p>
+        </w:tc>
+        <w:tc>
+          <w:tcPr>
+            <w:tcW w:w="1840" w:type="dxa"/>
+            <w:tcBorders>
+              <w:top w:val="nil"/>
+              <w:left w:val="nil"/>
+              <w:bottom w:val="nil"/>
+              <w:right w:val="nil"/>
+            </w:tcBorders>
+            <w:shd w:val="clear" w:color="auto" w:fill="auto"/>
+            <w:noWrap/>
+            <w:vAlign w:val="bottom"/>
+            <w:hideMark/>
+          </w:tcPr>
+          <w:p>
+            <w:pPr>
+              <w:spacing w:after="0" w:line="240" w:lineRule="auto"/>
+              <w:rPr>
+                <w:rFonts w:ascii="Calibri" w:eastAsia="Times New Roman" w:hAnsi="Calibri" w:cs="Times New Roman"/>
+                <w:color w:val="000000"/>
+                <w:lang w:eastAsia="fr-FR"/>
+              </w:rPr>
+            </w:pPr>
+          </w:p>
+        </w:tc>
+        <w:tc>
+          <w:tcPr>
+            <w:tcW w:w="1200" w:type="dxa"/>
+            <w:tcBorders>
+              <w:top w:val="nil"/>
+              <w:left w:val="nil"/>
+              <w:bottom w:val="nil"/>
+              <w:right w:val="nil"/>
+            </w:tcBorders>
+            <w:shd w:val="clear" w:color="auto" w:fill="auto"/>
+            <w:noWrap/>
+            <w:vAlign w:val="bottom"/>
+            <w:hideMark/>
+          </w:tcPr>
+          <w:p>
+            <w:pPr>
+              <w:spacing w:after="0" w:line="240" w:lineRule="auto"/>
+              <w:rPr>
+                <w:rFonts w:ascii="Calibri" w:eastAsia="Times New Roman" w:hAnsi="Calibri" w:cs="Times New Roman"/>
+                <w:color w:val="000000"/>
+                <w:lang w:eastAsia="fr-FR"/>
+              </w:rPr>
+            </w:pPr>
+          </w:p>
+        </w:tc>
+      </w:tr>
+      <w:tr>
+        <w:trPr>
+          <w:trHeight w:val="300"/>
+        </w:trPr>
+        <w:tc>
+          <w:tcPr>
+            <w:tcW w:w="2350" w:type="dxa"/>
+            <w:tcBorders>
+              <w:top w:val="single" w:sz="4" w:space="0" w:color="95B3D7"/>
+              <w:left w:val="single" w:sz="4" w:space="0" w:color="95B3D7"/>
+              <w:bottom w:val="single" w:sz="4" w:space="0" w:color="95B3D7"/>
+              <w:right w:val="nil"/>
+            </w:tcBorders>
+            <w:shd w:val="clear" w:color="4F81BD" w:fill="4F81BD"/>
+            <w:noWrap/>
+            <w:vAlign w:val="bottom"/>
+            <w:hideMark/>
+          </w:tcPr>
+          <w:p>
+            <w:pPr>
+              <w:spacing w:after="0" w:line="240" w:lineRule="auto"/>
+              <w:rPr>
+                <w:rFonts w:ascii="Calibri" w:eastAsia="Times New Roman" w:hAnsi="Calibri" w:cs="Times New Roman"/>
+                <w:b/>
+                <w:bCs/>
+                <w:color w:val="FFFFFF"/>
+                <w:lang w:eastAsia="fr-FR"/>
+              </w:rPr>
+            </w:pPr>
+            <w:r>
+              <w:rPr>
+                <w:rFonts w:ascii="Calibri" w:eastAsia="Times New Roman" w:hAnsi="Calibri" w:cs="Times New Roman"/>
+                <w:b/>
+                <w:bCs/>
+                <w:color w:val="FFFFFF"/>
+                <w:lang w:eastAsia="fr-FR"/>
+              </w:rPr>
+              <w:t>Prénom Nom</w:t>
+            </w:r>
+          </w:p>
+        </w:tc>
+        <w:tc>
+          <w:tcPr>
+            <w:tcW w:w="910" w:type="dxa"/>
+            <w:tcBorders>
+              <w:top w:val="single" w:sz="4" w:space="0" w:color="95B3D7"/>
+              <w:left w:val="nil"/>
+              <w:bottom w:val="single" w:sz="4" w:space="0" w:color="95B3D7"/>
+              <w:right w:val="nil"/>
+            </w:tcBorders>
+            <w:shd w:val="clear" w:color="4F81BD" w:fill="4F81BD"/>
+            <w:noWrap/>
+            <w:vAlign w:val="bottom"/>
+            <w:hideMark/>
+          </w:tcPr>
+          <w:p>
+            <w:pPr>
+              <w:spacing w:after="0" w:line="240" w:lineRule="auto"/>
+              <w:rPr>
+                <w:rFonts w:ascii="Calibri" w:eastAsia="Times New Roman" w:hAnsi="Calibri" w:cs="Times New Roman"/>
+                <w:b/>
+                <w:bCs/>
+                <w:color w:val="FFFFFF"/>
+                <w:lang w:eastAsia="fr-FR"/>
+              </w:rPr>
+            </w:pPr>
+            <w:r>
+              <w:rPr>
+                <w:rFonts w:ascii="Calibri" w:eastAsia="Times New Roman" w:hAnsi="Calibri" w:cs="Times New Roman"/>
+                <w:b/>
+                <w:bCs/>
+                <w:color w:val="FFFFFF"/>
+                <w:lang w:eastAsia="fr-FR"/>
+              </w:rPr>
+              <w:t>Jalon 0</w:t>
+            </w:r>
+          </w:p>
+        </w:tc>
+        <w:tc>
+          <w:tcPr>
+            <w:tcW w:w="1200" w:type="dxa"/>
+            <w:tcBorders>
+              <w:top w:val="single" w:sz="4" w:space="0" w:color="95B3D7"/>
+              <w:left w:val="nil"/>
+              <w:bottom w:val="single" w:sz="4" w:space="0" w:color="95B3D7"/>
+              <w:right w:val="nil"/>
+            </w:tcBorders>
+            <w:shd w:val="clear" w:color="4F81BD" w:fill="4F81BD"/>
+            <w:noWrap/>
+            <w:vAlign w:val="bottom"/>
+            <w:hideMark/>
+          </w:tcPr>
+          <w:p>
+            <w:pPr>
+              <w:spacing w:after="0" w:line="240" w:lineRule="auto"/>
+              <w:rPr>
+                <w:rFonts w:ascii="Calibri" w:eastAsia="Times New Roman" w:hAnsi="Calibri" w:cs="Times New Roman"/>
+                <w:b/>
+                <w:bCs/>
+                <w:color w:val="FFFFFF"/>
+                <w:lang w:eastAsia="fr-FR"/>
+              </w:rPr>
+            </w:pPr>
+            <w:r>
+              <w:rPr>
+                <w:rFonts w:ascii="Calibri" w:eastAsia="Times New Roman" w:hAnsi="Calibri" w:cs="Times New Roman"/>
+                <w:b/>
+                <w:bCs/>
+                <w:color w:val="FFFFFF"/>
+                <w:lang w:eastAsia="fr-FR"/>
+              </w:rPr>
+              <w:t>Jalon 1</w:t>
+            </w:r>
+          </w:p>
+        </w:tc>
+        <w:tc>
+          <w:tcPr>
+            <w:tcW w:w="1200" w:type="dxa"/>
+            <w:tcBorders>
+              <w:top w:val="single" w:sz="4" w:space="0" w:color="95B3D7"/>
+              <w:left w:val="nil"/>
+              <w:bottom w:val="single" w:sz="4" w:space="0" w:color="95B3D7"/>
+              <w:right w:val="nil"/>
+            </w:tcBorders>
+            <w:shd w:val="clear" w:color="4F81BD" w:fill="4F81BD"/>
+            <w:noWrap/>
+            <w:vAlign w:val="bottom"/>
+            <w:hideMark/>
+          </w:tcPr>
+          <w:p>
+            <w:pPr>
+              <w:spacing w:after="0" w:line="240" w:lineRule="auto"/>
+              <w:rPr>
+                <w:rFonts w:ascii="Calibri" w:eastAsia="Times New Roman" w:hAnsi="Calibri" w:cs="Times New Roman"/>
+                <w:b/>
+                <w:bCs/>
+                <w:color w:val="FFFFFF"/>
+                <w:lang w:eastAsia="fr-FR"/>
+              </w:rPr>
+            </w:pPr>
+            <w:r>
+              <w:rPr>
+                <w:rFonts w:ascii="Calibri" w:eastAsia="Times New Roman" w:hAnsi="Calibri" w:cs="Times New Roman"/>
+                <w:b/>
+                <w:bCs/>
+                <w:color w:val="FFFFFF"/>
+                <w:lang w:eastAsia="fr-FR"/>
+              </w:rPr>
+              <w:t>Jalon 2</w:t>
+            </w:r>
+          </w:p>
+        </w:tc>
+        <w:tc>
+          <w:tcPr>
+            <w:tcW w:w="1840" w:type="dxa"/>
+            <w:tcBorders>
+              <w:top w:val="single" w:sz="4" w:space="0" w:color="95B3D7"/>
+              <w:left w:val="nil"/>
+              <w:bottom w:val="single" w:sz="4" w:space="0" w:color="95B3D7"/>
+              <w:right w:val="nil"/>
+            </w:tcBorders>
+            <w:shd w:val="clear" w:color="4F81BD" w:fill="4F81BD"/>
+            <w:noWrap/>
+            <w:vAlign w:val="bottom"/>
+            <w:hideMark/>
+          </w:tcPr>
+          <w:p>
+            <w:pPr>
+              <w:spacing w:after="0" w:line="240" w:lineRule="auto"/>
+              <w:rPr>
+                <w:rFonts w:ascii="Calibri" w:eastAsia="Times New Roman" w:hAnsi="Calibri" w:cs="Times New Roman"/>
+                <w:b/>
+                <w:bCs/>
+                <w:color w:val="FFFFFF"/>
+                <w:lang w:eastAsia="fr-FR"/>
+              </w:rPr>
+            </w:pPr>
+            <w:r>
+              <w:rPr>
+                <w:rFonts w:ascii="Calibri" w:eastAsia="Times New Roman" w:hAnsi="Calibri" w:cs="Times New Roman"/>
+                <w:b/>
+                <w:bCs/>
+                <w:color w:val="FFFFFF"/>
+                <w:lang w:eastAsia="fr-FR"/>
+              </w:rPr>
+              <w:t>Développement</w:t>
+            </w:r>
+          </w:p>
+        </w:tc>
+        <w:tc>
+          <w:tcPr>
+            <w:tcW w:w="1200" w:type="dxa"/>
+            <w:tcBorders>
+              <w:top w:val="single" w:sz="4" w:space="0" w:color="95B3D7"/>
+              <w:left w:val="nil"/>
+              <w:bottom w:val="single" w:sz="4" w:space="0" w:color="95B3D7"/>
+              <w:right w:val="single" w:sz="4" w:space="0" w:color="95B3D7"/>
+            </w:tcBorders>
+            <w:shd w:val="clear" w:color="4F81BD" w:fill="4F81BD"/>
+            <w:noWrap/>
+            <w:vAlign w:val="bottom"/>
+            <w:hideMark/>
+          </w:tcPr>
+          <w:p>
+            <w:pPr>
+              <w:spacing w:after="0" w:line="240" w:lineRule="auto"/>
+              <w:rPr>
+                <w:rFonts w:ascii="Calibri" w:eastAsia="Times New Roman" w:hAnsi="Calibri" w:cs="Times New Roman"/>
+                <w:b/>
+                <w:bCs/>
+                <w:color w:val="FFFFFF"/>
+                <w:lang w:eastAsia="fr-FR"/>
+              </w:rPr>
+            </w:pPr>
+            <w:r>
+              <w:rPr>
+                <w:rFonts w:ascii="Calibri" w:eastAsia="Times New Roman" w:hAnsi="Calibri" w:cs="Times New Roman"/>
+                <w:b/>
+                <w:bCs/>
+                <w:color w:val="FFFFFF"/>
+                <w:lang w:eastAsia="fr-FR"/>
+              </w:rPr>
+              <w:t>Total</w:t>
+            </w:r>
+          </w:p>
+        </w:tc>
+      </w:tr>
+      <w:tr>
+        <w:trPr>
+          <w:trHeight w:val="300"/>
+        </w:trPr>
+        <w:tc>
+          <w:tcPr>
+            <w:tcW w:w="2350" w:type="dxa"/>
+            <w:tcBorders>
+              <w:top w:val="single" w:sz="4" w:space="0" w:color="95B3D7"/>
+              <w:left w:val="single" w:sz="4" w:space="0" w:color="95B3D7"/>
+              <w:bottom w:val="single" w:sz="4" w:space="0" w:color="95B3D7"/>
+              <w:right w:val="nil"/>
+            </w:tcBorders>
+            <w:shd w:val="clear" w:color="DCE6F1" w:fill="DCE6F1"/>
+            <w:noWrap/>
+            <w:vAlign w:val="bottom"/>
+            <w:hideMark/>
+          </w:tcPr>
+          <w:p>
+            <w:pPr>
+              <w:spacing w:after="0" w:line="240" w:lineRule="auto"/>
+              <w:rPr>
+                <w:rFonts w:ascii="Calibri" w:eastAsia="Times New Roman" w:hAnsi="Calibri" w:cs="Times New Roman"/>
+                <w:color w:val="000000"/>
+                <w:lang w:eastAsia="fr-FR"/>
+              </w:rPr>
+            </w:pPr>
+            <w:r>
+              <w:rPr>
+                <w:rFonts w:ascii="Calibri" w:eastAsia="Times New Roman" w:hAnsi="Calibri" w:cs="Times New Roman"/>
+                <w:color w:val="000000"/>
+                <w:lang w:eastAsia="fr-FR"/>
+              </w:rPr>
+              <w:t>Sébastien Bergese</w:t>
+            </w:r>
+          </w:p>
+        </w:tc>
+        <w:tc>
+          <w:tcPr>
+            <w:tcW w:w="910" w:type="dxa"/>
+            <w:tcBorders>
+              <w:top w:val="single" w:sz="4" w:space="0" w:color="95B3D7"/>
+              <w:left w:val="nil"/>
+              <w:bottom w:val="single" w:sz="4" w:space="0" w:color="95B3D7"/>
+              <w:right w:val="nil"/>
+            </w:tcBorders>
+            <w:shd w:val="clear" w:color="DCE6F1" w:fill="DCE6F1"/>
+            <w:noWrap/>
+            <w:vAlign w:val="bottom"/>
+            <w:hideMark/>
+          </w:tcPr>
+          <w:p>
+            <w:pPr>
+              <w:spacing w:after="0" w:line="240" w:lineRule="auto"/>
+              <w:jc w:val="right"/>
+              <w:rPr>
+                <w:rFonts w:ascii="Calibri" w:eastAsia="Times New Roman" w:hAnsi="Calibri" w:cs="Times New Roman"/>
+                <w:color w:val="000000"/>
+                <w:lang w:eastAsia="fr-FR"/>
+              </w:rPr>
+            </w:pPr>
+            <w:r>
+              <w:rPr>
+                <w:rFonts w:ascii="Calibri" w:eastAsia="Times New Roman" w:hAnsi="Calibri" w:cs="Times New Roman"/>
+                <w:color w:val="000000"/>
+                <w:lang w:eastAsia="fr-FR"/>
+              </w:rPr>
+              <w:t>5</w:t>
+            </w:r>
+          </w:p>
+        </w:tc>
+        <w:tc>
+          <w:tcPr>
+            <w:tcW w:w="1200" w:type="dxa"/>
+            <w:tcBorders>
+              <w:top w:val="single" w:sz="4" w:space="0" w:color="95B3D7"/>
+              <w:left w:val="nil"/>
+              <w:bottom w:val="single" w:sz="4" w:space="0" w:color="95B3D7"/>
+              <w:right w:val="nil"/>
+            </w:tcBorders>
+            <w:shd w:val="clear" w:color="DCE6F1" w:fill="DCE6F1"/>
+            <w:noWrap/>
+            <w:vAlign w:val="bottom"/>
+            <w:hideMark/>
+          </w:tcPr>
+          <w:p>
+            <w:pPr>
+              <w:spacing w:after="0" w:line="240" w:lineRule="auto"/>
+              <w:jc w:val="right"/>
+              <w:rPr>
+                <w:rFonts w:ascii="Calibri" w:eastAsia="Times New Roman" w:hAnsi="Calibri" w:cs="Times New Roman"/>
+                <w:color w:val="000000"/>
+                <w:lang w:eastAsia="fr-FR"/>
+              </w:rPr>
+            </w:pPr>
+            <w:r>
+              <w:rPr>
+                <w:rFonts w:ascii="Calibri" w:eastAsia="Times New Roman" w:hAnsi="Calibri" w:cs="Times New Roman"/>
+                <w:color w:val="000000"/>
+                <w:lang w:eastAsia="fr-FR"/>
+              </w:rPr>
+              <w:t>4</w:t>
+            </w:r>
+          </w:p>
+        </w:tc>
+        <w:tc>
+          <w:tcPr>
+            <w:tcW w:w="1200" w:type="dxa"/>
+            <w:tcBorders>
+              <w:top w:val="single" w:sz="4" w:space="0" w:color="95B3D7"/>
+              <w:left w:val="nil"/>
+              <w:bottom w:val="single" w:sz="4" w:space="0" w:color="95B3D7"/>
+              <w:right w:val="nil"/>
+            </w:tcBorders>
+            <w:shd w:val="clear" w:color="DCE6F1" w:fill="DCE6F1"/>
+            <w:noWrap/>
+            <w:vAlign w:val="bottom"/>
+            <w:hideMark/>
+          </w:tcPr>
+          <w:p>
+            <w:pPr>
+              <w:spacing w:after="0" w:line="240" w:lineRule="auto"/>
+              <w:jc w:val="right"/>
+              <w:rPr>
+                <w:rFonts w:ascii="Calibri" w:eastAsia="Times New Roman" w:hAnsi="Calibri" w:cs="Times New Roman"/>
+                <w:color w:val="000000"/>
+                <w:lang w:eastAsia="fr-FR"/>
+              </w:rPr>
+            </w:pPr>
+            <w:r>
+              <w:rPr>
+                <w:rFonts w:ascii="Calibri" w:eastAsia="Times New Roman" w:hAnsi="Calibri" w:cs="Times New Roman"/>
+                <w:color w:val="000000"/>
+                <w:lang w:eastAsia="fr-FR"/>
+              </w:rPr>
+              <w:t>6</w:t>
+            </w:r>
+          </w:p>
+        </w:tc>
+        <w:tc>
+          <w:tcPr>
+            <w:tcW w:w="1840" w:type="dxa"/>
+            <w:tcBorders>
+              <w:top w:val="single" w:sz="4" w:space="0" w:color="95B3D7"/>
+              <w:left w:val="nil"/>
+              <w:bottom w:val="single" w:sz="4" w:space="0" w:color="95B3D7"/>
+              <w:right w:val="nil"/>
+            </w:tcBorders>
+            <w:shd w:val="clear" w:color="DCE6F1" w:fill="DCE6F1"/>
+            <w:noWrap/>
+            <w:vAlign w:val="bottom"/>
+            <w:hideMark/>
+          </w:tcPr>
+          <w:p>
+            <w:pPr>
+              <w:spacing w:after="0" w:line="240" w:lineRule="auto"/>
+              <w:jc w:val="right"/>
+              <w:rPr>
+                <w:rFonts w:ascii="Calibri" w:eastAsia="Times New Roman" w:hAnsi="Calibri" w:cs="Times New Roman"/>
+                <w:color w:val="000000"/>
+                <w:lang w:eastAsia="fr-FR"/>
+              </w:rPr>
+            </w:pPr>
+            <w:r>
+              <w:rPr>
+                <w:rFonts w:ascii="Calibri" w:eastAsia="Times New Roman" w:hAnsi="Calibri" w:cs="Times New Roman"/>
+                <w:color w:val="000000"/>
+                <w:lang w:eastAsia="fr-FR"/>
+              </w:rPr>
+              <w:t>9</w:t>
+            </w:r>
+          </w:p>
+        </w:tc>
+        <w:tc>
+          <w:tcPr>
+            <w:tcW w:w="1200" w:type="dxa"/>
+            <w:tcBorders>
+              <w:top w:val="single" w:sz="4" w:space="0" w:color="95B3D7"/>
+              <w:left w:val="nil"/>
+              <w:bottom w:val="single" w:sz="4" w:space="0" w:color="95B3D7"/>
+              <w:right w:val="single" w:sz="4" w:space="0" w:color="95B3D7"/>
+            </w:tcBorders>
+            <w:shd w:val="clear" w:color="DCE6F1" w:fill="DCE6F1"/>
+            <w:noWrap/>
+            <w:vAlign w:val="bottom"/>
+            <w:hideMark/>
+          </w:tcPr>
+          <w:p>
+            <w:pPr>
+              <w:spacing w:after="0" w:line="240" w:lineRule="auto"/>
+              <w:jc w:val="right"/>
+              <w:rPr>
+                <w:rFonts w:ascii="Calibri" w:eastAsia="Times New Roman" w:hAnsi="Calibri" w:cs="Times New Roman"/>
+                <w:color w:val="000000"/>
+                <w:lang w:eastAsia="fr-FR"/>
+              </w:rPr>
+            </w:pPr>
+            <w:r>
+              <w:rPr>
+                <w:rFonts w:ascii="Calibri" w:eastAsia="Times New Roman" w:hAnsi="Calibri" w:cs="Times New Roman"/>
+                <w:color w:val="000000"/>
+                <w:lang w:eastAsia="fr-FR"/>
+              </w:rPr>
+              <w:t>24</w:t>
+            </w:r>
+          </w:p>
+        </w:tc>
+      </w:tr>
+      <w:tr>
+        <w:trPr>
+          <w:trHeight w:val="300"/>
+        </w:trPr>
+        <w:tc>
+          <w:tcPr>
+            <w:tcW w:w="2350" w:type="dxa"/>
+            <w:tcBorders>
+              <w:top w:val="single" w:sz="4" w:space="0" w:color="95B3D7"/>
+              <w:left w:val="single" w:sz="4" w:space="0" w:color="95B3D7"/>
+              <w:bottom w:val="single" w:sz="4" w:space="0" w:color="95B3D7"/>
+              <w:right w:val="nil"/>
+            </w:tcBorders>
+            <w:shd w:val="clear" w:color="auto" w:fill="auto"/>
+            <w:noWrap/>
+            <w:vAlign w:val="bottom"/>
+            <w:hideMark/>
+          </w:tcPr>
+          <w:p>
+            <w:pPr>
+              <w:spacing w:after="0" w:line="240" w:lineRule="auto"/>
+              <w:rPr>
+                <w:rFonts w:ascii="Calibri" w:eastAsia="Times New Roman" w:hAnsi="Calibri" w:cs="Times New Roman"/>
+                <w:color w:val="000000"/>
+                <w:lang w:eastAsia="fr-FR"/>
+              </w:rPr>
+            </w:pPr>
+            <w:r>
+              <w:rPr>
+                <w:rFonts w:ascii="Calibri" w:eastAsia="Times New Roman" w:hAnsi="Calibri" w:cs="Times New Roman"/>
+                <w:color w:val="000000"/>
+                <w:lang w:eastAsia="fr-FR"/>
+              </w:rPr>
+              <w:t>Corentin Chay</w:t>
+            </w:r>
+          </w:p>
+        </w:tc>
+        <w:tc>
+          <w:tcPr>
+            <w:tcW w:w="910" w:type="dxa"/>
+            <w:tcBorders>
+              <w:top w:val="single" w:sz="4" w:space="0" w:color="95B3D7"/>
+              <w:left w:val="nil"/>
+              <w:bottom w:val="single" w:sz="4" w:space="0" w:color="95B3D7"/>
+              <w:right w:val="nil"/>
+            </w:tcBorders>
+            <w:shd w:val="clear" w:color="auto" w:fill="auto"/>
+            <w:noWrap/>
+            <w:vAlign w:val="bottom"/>
+            <w:hideMark/>
+          </w:tcPr>
+          <w:p>
+            <w:pPr>
+              <w:spacing w:after="0" w:line="240" w:lineRule="auto"/>
+              <w:jc w:val="right"/>
+              <w:rPr>
+                <w:rFonts w:ascii="Calibri" w:eastAsia="Times New Roman" w:hAnsi="Calibri" w:cs="Times New Roman"/>
+                <w:color w:val="000000"/>
+                <w:lang w:eastAsia="fr-FR"/>
+              </w:rPr>
+            </w:pPr>
+            <w:r>
+              <w:rPr>
+                <w:rFonts w:ascii="Calibri" w:eastAsia="Times New Roman" w:hAnsi="Calibri" w:cs="Times New Roman"/>
+                <w:color w:val="000000"/>
+                <w:lang w:eastAsia="fr-FR"/>
+              </w:rPr>
+              <w:t>5</w:t>
+            </w:r>
+          </w:p>
+        </w:tc>
+        <w:tc>
+          <w:tcPr>
+            <w:tcW w:w="1200" w:type="dxa"/>
+            <w:tcBorders>
+              <w:top w:val="single" w:sz="4" w:space="0" w:color="95B3D7"/>
+              <w:left w:val="nil"/>
+              <w:bottom w:val="single" w:sz="4" w:space="0" w:color="95B3D7"/>
+              <w:right w:val="nil"/>
+            </w:tcBorders>
+            <w:shd w:val="clear" w:color="auto" w:fill="auto"/>
+            <w:noWrap/>
+            <w:vAlign w:val="bottom"/>
+            <w:hideMark/>
+          </w:tcPr>
+          <w:p>
+            <w:pPr>
+              <w:spacing w:after="0" w:line="240" w:lineRule="auto"/>
+              <w:jc w:val="right"/>
+              <w:rPr>
+                <w:rFonts w:ascii="Calibri" w:eastAsia="Times New Roman" w:hAnsi="Calibri" w:cs="Times New Roman"/>
+                <w:color w:val="000000"/>
+                <w:lang w:eastAsia="fr-FR"/>
+              </w:rPr>
+            </w:pPr>
+            <w:r>
+              <w:rPr>
+                <w:rFonts w:ascii="Calibri" w:eastAsia="Times New Roman" w:hAnsi="Calibri" w:cs="Times New Roman"/>
+                <w:color w:val="000000"/>
+                <w:lang w:eastAsia="fr-FR"/>
+              </w:rPr>
+              <w:t>4</w:t>
+            </w:r>
+          </w:p>
+        </w:tc>
+        <w:tc>
+          <w:tcPr>
+            <w:tcW w:w="1200" w:type="dxa"/>
+            <w:tcBorders>
+              <w:top w:val="single" w:sz="4" w:space="0" w:color="95B3D7"/>
+              <w:left w:val="nil"/>
+              <w:bottom w:val="single" w:sz="4" w:space="0" w:color="95B3D7"/>
+              <w:right w:val="nil"/>
+            </w:tcBorders>
+            <w:shd w:val="clear" w:color="auto" w:fill="auto"/>
+            <w:noWrap/>
+            <w:vAlign w:val="bottom"/>
+            <w:hideMark/>
+          </w:tcPr>
+          <w:p>
+            <w:pPr>
+              <w:spacing w:after="0" w:line="240" w:lineRule="auto"/>
+              <w:jc w:val="right"/>
+              <w:rPr>
+                <w:rFonts w:ascii="Calibri" w:eastAsia="Times New Roman" w:hAnsi="Calibri" w:cs="Times New Roman"/>
+                <w:color w:val="000000"/>
+                <w:lang w:eastAsia="fr-FR"/>
+              </w:rPr>
+            </w:pPr>
+            <w:r>
+              <w:rPr>
+                <w:rFonts w:ascii="Calibri" w:eastAsia="Times New Roman" w:hAnsi="Calibri" w:cs="Times New Roman"/>
+                <w:color w:val="000000"/>
+                <w:lang w:eastAsia="fr-FR"/>
+              </w:rPr>
+              <w:t>6</w:t>
+            </w:r>
+          </w:p>
+        </w:tc>
+        <w:tc>
+          <w:tcPr>
+            <w:tcW w:w="1840" w:type="dxa"/>
+            <w:tcBorders>
+              <w:top w:val="single" w:sz="4" w:space="0" w:color="95B3D7"/>
+              <w:left w:val="nil"/>
+              <w:bottom w:val="single" w:sz="4" w:space="0" w:color="95B3D7"/>
+              <w:right w:val="nil"/>
+            </w:tcBorders>
+            <w:shd w:val="clear" w:color="auto" w:fill="auto"/>
+            <w:noWrap/>
+            <w:vAlign w:val="bottom"/>
+            <w:hideMark/>
+          </w:tcPr>
+          <w:p>
+            <w:pPr>
+              <w:spacing w:after="0" w:line="240" w:lineRule="auto"/>
+              <w:jc w:val="right"/>
+              <w:rPr>
+                <w:rFonts w:ascii="Calibri" w:eastAsia="Times New Roman" w:hAnsi="Calibri" w:cs="Times New Roman"/>
+                <w:color w:val="000000"/>
+                <w:lang w:eastAsia="fr-FR"/>
+              </w:rPr>
+            </w:pPr>
+            <w:r>
+              <w:rPr>
+                <w:rFonts w:ascii="Calibri" w:eastAsia="Times New Roman" w:hAnsi="Calibri" w:cs="Times New Roman"/>
+                <w:color w:val="000000"/>
+                <w:lang w:eastAsia="fr-FR"/>
+              </w:rPr>
+              <w:t>38</w:t>
+            </w:r>
+          </w:p>
+        </w:tc>
+        <w:tc>
+          <w:tcPr>
+            <w:tcW w:w="1200" w:type="dxa"/>
+            <w:tcBorders>
+              <w:top w:val="single" w:sz="4" w:space="0" w:color="95B3D7"/>
+              <w:left w:val="nil"/>
+              <w:bottom w:val="single" w:sz="4" w:space="0" w:color="95B3D7"/>
+              <w:right w:val="single" w:sz="4" w:space="0" w:color="95B3D7"/>
+            </w:tcBorders>
+            <w:shd w:val="clear" w:color="auto" w:fill="auto"/>
+            <w:noWrap/>
+            <w:vAlign w:val="bottom"/>
+            <w:hideMark/>
+          </w:tcPr>
+          <w:p>
+            <w:pPr>
+              <w:spacing w:after="0" w:line="240" w:lineRule="auto"/>
+              <w:jc w:val="right"/>
+              <w:rPr>
+                <w:rFonts w:ascii="Calibri" w:eastAsia="Times New Roman" w:hAnsi="Calibri" w:cs="Times New Roman"/>
+                <w:color w:val="000000"/>
+                <w:lang w:eastAsia="fr-FR"/>
+              </w:rPr>
+            </w:pPr>
+            <w:r>
+              <w:rPr>
+                <w:rFonts w:ascii="Calibri" w:eastAsia="Times New Roman" w:hAnsi="Calibri" w:cs="Times New Roman"/>
+                <w:color w:val="000000"/>
+                <w:lang w:eastAsia="fr-FR"/>
+              </w:rPr>
+              <w:t>53</w:t>
+            </w:r>
+          </w:p>
+        </w:tc>
+      </w:tr>
+      <w:tr>
+        <w:trPr>
+          <w:trHeight w:val="300"/>
+        </w:trPr>
+        <w:tc>
+          <w:tcPr>
+            <w:tcW w:w="2350" w:type="dxa"/>
+            <w:tcBorders>
+              <w:top w:val="single" w:sz="4" w:space="0" w:color="95B3D7"/>
+              <w:left w:val="single" w:sz="4" w:space="0" w:color="95B3D7"/>
+              <w:bottom w:val="single" w:sz="4" w:space="0" w:color="95B3D7"/>
+              <w:right w:val="nil"/>
+            </w:tcBorders>
+            <w:shd w:val="clear" w:color="DCE6F1" w:fill="DCE6F1"/>
+            <w:noWrap/>
+            <w:vAlign w:val="bottom"/>
+            <w:hideMark/>
+          </w:tcPr>
+          <w:p>
+            <w:pPr>
+              <w:spacing w:after="0" w:line="240" w:lineRule="auto"/>
+              <w:rPr>
+                <w:rFonts w:ascii="Calibri" w:eastAsia="Times New Roman" w:hAnsi="Calibri" w:cs="Times New Roman"/>
+                <w:color w:val="000000"/>
+                <w:lang w:eastAsia="fr-FR"/>
+              </w:rPr>
+            </w:pPr>
+            <w:r>
+              <w:rPr>
+                <w:rFonts w:ascii="Calibri" w:eastAsia="Times New Roman" w:hAnsi="Calibri" w:cs="Times New Roman"/>
+                <w:color w:val="000000"/>
+                <w:lang w:eastAsia="fr-FR"/>
+              </w:rPr>
+              <w:t>Nicolas Kelemen</w:t>
+            </w:r>
+          </w:p>
+        </w:tc>
+        <w:tc>
+          <w:tcPr>
+            <w:tcW w:w="910" w:type="dxa"/>
+            <w:tcBorders>
+              <w:top w:val="single" w:sz="4" w:space="0" w:color="95B3D7"/>
+              <w:left w:val="nil"/>
+              <w:bottom w:val="single" w:sz="4" w:space="0" w:color="95B3D7"/>
+              <w:right w:val="nil"/>
+            </w:tcBorders>
+            <w:shd w:val="clear" w:color="DCE6F1" w:fill="DCE6F1"/>
+            <w:noWrap/>
+            <w:vAlign w:val="bottom"/>
+            <w:hideMark/>
+          </w:tcPr>
+          <w:p>
+            <w:pPr>
+              <w:spacing w:after="0" w:line="240" w:lineRule="auto"/>
+              <w:jc w:val="right"/>
+              <w:rPr>
+                <w:rFonts w:ascii="Calibri" w:eastAsia="Times New Roman" w:hAnsi="Calibri" w:cs="Times New Roman"/>
+                <w:color w:val="000000"/>
+                <w:lang w:eastAsia="fr-FR"/>
+              </w:rPr>
+            </w:pPr>
+            <w:r>
+              <w:rPr>
+                <w:rFonts w:ascii="Calibri" w:eastAsia="Times New Roman" w:hAnsi="Calibri" w:cs="Times New Roman"/>
+                <w:color w:val="000000"/>
+                <w:lang w:eastAsia="fr-FR"/>
+              </w:rPr>
+              <w:t>5</w:t>
+            </w:r>
+          </w:p>
+        </w:tc>
+        <w:tc>
+          <w:tcPr>
+            <w:tcW w:w="1200" w:type="dxa"/>
+            <w:tcBorders>
+              <w:top w:val="single" w:sz="4" w:space="0" w:color="95B3D7"/>
+              <w:left w:val="nil"/>
+              <w:bottom w:val="single" w:sz="4" w:space="0" w:color="95B3D7"/>
+              <w:right w:val="nil"/>
+            </w:tcBorders>
+            <w:shd w:val="clear" w:color="DCE6F1" w:fill="DCE6F1"/>
+            <w:noWrap/>
+            <w:vAlign w:val="bottom"/>
+            <w:hideMark/>
+          </w:tcPr>
+          <w:p>
+            <w:pPr>
+              <w:spacing w:after="0" w:line="240" w:lineRule="auto"/>
+              <w:jc w:val="right"/>
+              <w:rPr>
+                <w:rFonts w:ascii="Calibri" w:eastAsia="Times New Roman" w:hAnsi="Calibri" w:cs="Times New Roman"/>
+                <w:color w:val="000000"/>
+                <w:lang w:eastAsia="fr-FR"/>
+              </w:rPr>
+            </w:pPr>
+            <w:r>
+              <w:rPr>
+                <w:rFonts w:ascii="Calibri" w:eastAsia="Times New Roman" w:hAnsi="Calibri" w:cs="Times New Roman"/>
+                <w:color w:val="000000"/>
+                <w:lang w:eastAsia="fr-FR"/>
+              </w:rPr>
+              <w:t>4</w:t>
+            </w:r>
+          </w:p>
+        </w:tc>
+        <w:tc>
+          <w:tcPr>
+            <w:tcW w:w="1200" w:type="dxa"/>
+            <w:tcBorders>
+              <w:top w:val="single" w:sz="4" w:space="0" w:color="95B3D7"/>
+              <w:left w:val="nil"/>
+              <w:bottom w:val="single" w:sz="4" w:space="0" w:color="95B3D7"/>
+              <w:right w:val="nil"/>
+            </w:tcBorders>
+            <w:shd w:val="clear" w:color="DCE6F1" w:fill="DCE6F1"/>
+            <w:noWrap/>
+            <w:vAlign w:val="bottom"/>
+            <w:hideMark/>
+          </w:tcPr>
+          <w:p>
+            <w:pPr>
+              <w:spacing w:after="0" w:line="240" w:lineRule="auto"/>
+              <w:jc w:val="right"/>
+              <w:rPr>
+                <w:rFonts w:ascii="Calibri" w:eastAsia="Times New Roman" w:hAnsi="Calibri" w:cs="Times New Roman"/>
+                <w:color w:val="000000"/>
+                <w:lang w:eastAsia="fr-FR"/>
+              </w:rPr>
+            </w:pPr>
+            <w:r>
+              <w:rPr>
+                <w:rFonts w:ascii="Calibri" w:eastAsia="Times New Roman" w:hAnsi="Calibri" w:cs="Times New Roman"/>
+                <w:color w:val="000000"/>
+                <w:lang w:eastAsia="fr-FR"/>
+              </w:rPr>
+              <w:t>6</w:t>
+            </w:r>
+          </w:p>
+        </w:tc>
+        <w:tc>
+          <w:tcPr>
+            <w:tcW w:w="1840" w:type="dxa"/>
+            <w:tcBorders>
+              <w:top w:val="single" w:sz="4" w:space="0" w:color="95B3D7"/>
+              <w:left w:val="nil"/>
+              <w:bottom w:val="single" w:sz="4" w:space="0" w:color="95B3D7"/>
+              <w:right w:val="nil"/>
+            </w:tcBorders>
+            <w:shd w:val="clear" w:color="DCE6F1" w:fill="DCE6F1"/>
+            <w:noWrap/>
+            <w:vAlign w:val="bottom"/>
+            <w:hideMark/>
+          </w:tcPr>
+          <w:p>
+            <w:pPr>
+              <w:spacing w:after="0" w:line="240" w:lineRule="auto"/>
+              <w:jc w:val="right"/>
+              <w:rPr>
+                <w:rFonts w:ascii="Calibri" w:eastAsia="Times New Roman" w:hAnsi="Calibri" w:cs="Times New Roman"/>
+                <w:color w:val="000000"/>
+                <w:lang w:eastAsia="fr-FR"/>
+              </w:rPr>
+            </w:pPr>
+            <w:r>
+              <w:rPr>
+                <w:rFonts w:ascii="Calibri" w:eastAsia="Times New Roman" w:hAnsi="Calibri" w:cs="Times New Roman"/>
+                <w:color w:val="000000"/>
+                <w:lang w:eastAsia="fr-FR"/>
+              </w:rPr>
+              <w:t>30</w:t>
+            </w:r>
+          </w:p>
+        </w:tc>
+        <w:tc>
+          <w:tcPr>
+            <w:tcW w:w="1200" w:type="dxa"/>
+            <w:tcBorders>
+              <w:top w:val="single" w:sz="4" w:space="0" w:color="95B3D7"/>
+              <w:left w:val="nil"/>
+              <w:bottom w:val="single" w:sz="4" w:space="0" w:color="95B3D7"/>
+              <w:right w:val="single" w:sz="4" w:space="0" w:color="95B3D7"/>
+            </w:tcBorders>
+            <w:shd w:val="clear" w:color="DCE6F1" w:fill="DCE6F1"/>
+            <w:noWrap/>
+            <w:vAlign w:val="bottom"/>
+            <w:hideMark/>
+          </w:tcPr>
+          <w:p>
+            <w:pPr>
+              <w:spacing w:after="0" w:line="240" w:lineRule="auto"/>
+              <w:jc w:val="right"/>
+              <w:rPr>
+                <w:rFonts w:ascii="Calibri" w:eastAsia="Times New Roman" w:hAnsi="Calibri" w:cs="Times New Roman"/>
+                <w:color w:val="000000"/>
+                <w:lang w:eastAsia="fr-FR"/>
+              </w:rPr>
+            </w:pPr>
+            <w:r>
+              <w:rPr>
+                <w:rFonts w:ascii="Calibri" w:eastAsia="Times New Roman" w:hAnsi="Calibri" w:cs="Times New Roman"/>
+                <w:color w:val="000000"/>
+                <w:lang w:eastAsia="fr-FR"/>
+              </w:rPr>
+              <w:t>45</w:t>
+            </w:r>
+          </w:p>
+        </w:tc>
+      </w:tr>
+      <w:tr>
+        <w:trPr>
+          <w:trHeight w:val="300"/>
+        </w:trPr>
+        <w:tc>
+          <w:tcPr>
+            <w:tcW w:w="2350" w:type="dxa"/>
+            <w:tcBorders>
+              <w:top w:val="single" w:sz="4" w:space="0" w:color="95B3D7"/>
+              <w:left w:val="single" w:sz="4" w:space="0" w:color="95B3D7"/>
+              <w:bottom w:val="single" w:sz="4" w:space="0" w:color="95B3D7"/>
+              <w:right w:val="nil"/>
+            </w:tcBorders>
+            <w:shd w:val="clear" w:color="auto" w:fill="auto"/>
+            <w:noWrap/>
+            <w:vAlign w:val="bottom"/>
+            <w:hideMark/>
+          </w:tcPr>
+          <w:p>
+            <w:pPr>
+              <w:spacing w:after="0" w:line="240" w:lineRule="auto"/>
+              <w:rPr>
+                <w:rFonts w:ascii="Calibri" w:eastAsia="Times New Roman" w:hAnsi="Calibri" w:cs="Times New Roman"/>
+                <w:color w:val="000000"/>
+                <w:lang w:eastAsia="fr-FR"/>
+              </w:rPr>
+            </w:pPr>
+            <w:r>
+              <w:rPr>
+                <w:rFonts w:ascii="Calibri" w:eastAsia="Times New Roman" w:hAnsi="Calibri" w:cs="Times New Roman"/>
+                <w:color w:val="000000"/>
+                <w:lang w:eastAsia="fr-FR"/>
+              </w:rPr>
+              <w:t>Antoine Mouton</w:t>
+            </w:r>
+          </w:p>
+        </w:tc>
+        <w:tc>
+          <w:tcPr>
+            <w:tcW w:w="910" w:type="dxa"/>
+            <w:tcBorders>
+              <w:top w:val="single" w:sz="4" w:space="0" w:color="95B3D7"/>
+              <w:left w:val="nil"/>
+              <w:bottom w:val="single" w:sz="4" w:space="0" w:color="95B3D7"/>
+              <w:right w:val="nil"/>
+            </w:tcBorders>
+            <w:shd w:val="clear" w:color="auto" w:fill="auto"/>
+            <w:noWrap/>
+            <w:vAlign w:val="bottom"/>
+            <w:hideMark/>
+          </w:tcPr>
+          <w:p>
+            <w:pPr>
+              <w:spacing w:after="0" w:line="240" w:lineRule="auto"/>
+              <w:jc w:val="right"/>
+              <w:rPr>
+                <w:rFonts w:ascii="Calibri" w:eastAsia="Times New Roman" w:hAnsi="Calibri" w:cs="Times New Roman"/>
+                <w:color w:val="000000"/>
+                <w:lang w:eastAsia="fr-FR"/>
+              </w:rPr>
+            </w:pPr>
+            <w:r>
+              <w:rPr>
+                <w:rFonts w:ascii="Calibri" w:eastAsia="Times New Roman" w:hAnsi="Calibri" w:cs="Times New Roman"/>
+                <w:color w:val="000000"/>
+                <w:lang w:eastAsia="fr-FR"/>
+              </w:rPr>
+              <w:t>5</w:t>
+            </w:r>
+          </w:p>
+        </w:tc>
+        <w:tc>
+          <w:tcPr>
+            <w:tcW w:w="1200" w:type="dxa"/>
+            <w:tcBorders>
+              <w:top w:val="single" w:sz="4" w:space="0" w:color="95B3D7"/>
+              <w:left w:val="nil"/>
+              <w:bottom w:val="single" w:sz="4" w:space="0" w:color="95B3D7"/>
+              <w:right w:val="nil"/>
+            </w:tcBorders>
+            <w:shd w:val="clear" w:color="auto" w:fill="auto"/>
+            <w:noWrap/>
+            <w:vAlign w:val="bottom"/>
+            <w:hideMark/>
+          </w:tcPr>
+          <w:p>
+            <w:pPr>
+              <w:spacing w:after="0" w:line="240" w:lineRule="auto"/>
+              <w:jc w:val="right"/>
+              <w:rPr>
+                <w:rFonts w:ascii="Calibri" w:eastAsia="Times New Roman" w:hAnsi="Calibri" w:cs="Times New Roman"/>
+                <w:color w:val="000000"/>
+                <w:lang w:eastAsia="fr-FR"/>
+              </w:rPr>
+            </w:pPr>
+            <w:r>
+              <w:rPr>
+                <w:rFonts w:ascii="Calibri" w:eastAsia="Times New Roman" w:hAnsi="Calibri" w:cs="Times New Roman"/>
+                <w:color w:val="000000"/>
+                <w:lang w:eastAsia="fr-FR"/>
+              </w:rPr>
+              <w:t>4</w:t>
+            </w:r>
+          </w:p>
+        </w:tc>
+        <w:tc>
+          <w:tcPr>
+            <w:tcW w:w="1200" w:type="dxa"/>
+            <w:tcBorders>
+              <w:top w:val="single" w:sz="4" w:space="0" w:color="95B3D7"/>
+              <w:left w:val="nil"/>
+              <w:bottom w:val="single" w:sz="4" w:space="0" w:color="95B3D7"/>
+              <w:right w:val="nil"/>
+            </w:tcBorders>
+            <w:shd w:val="clear" w:color="auto" w:fill="auto"/>
+            <w:noWrap/>
+            <w:vAlign w:val="bottom"/>
+            <w:hideMark/>
+          </w:tcPr>
+          <w:p>
+            <w:pPr>
+              <w:spacing w:after="0" w:line="240" w:lineRule="auto"/>
+              <w:jc w:val="right"/>
+              <w:rPr>
+                <w:rFonts w:ascii="Calibri" w:eastAsia="Times New Roman" w:hAnsi="Calibri" w:cs="Times New Roman"/>
+                <w:color w:val="000000"/>
+                <w:lang w:eastAsia="fr-FR"/>
+              </w:rPr>
+            </w:pPr>
+            <w:r>
+              <w:rPr>
+                <w:rFonts w:ascii="Calibri" w:eastAsia="Times New Roman" w:hAnsi="Calibri" w:cs="Times New Roman"/>
+                <w:color w:val="000000"/>
+                <w:lang w:eastAsia="fr-FR"/>
+              </w:rPr>
+              <w:t>6</w:t>
+            </w:r>
+          </w:p>
+        </w:tc>
+        <w:tc>
+          <w:tcPr>
+            <w:tcW w:w="1840" w:type="dxa"/>
+            <w:tcBorders>
+              <w:top w:val="single" w:sz="4" w:space="0" w:color="95B3D7"/>
+              <w:left w:val="nil"/>
+              <w:bottom w:val="single" w:sz="4" w:space="0" w:color="95B3D7"/>
+              <w:right w:val="nil"/>
+            </w:tcBorders>
+            <w:shd w:val="clear" w:color="auto" w:fill="auto"/>
+            <w:noWrap/>
+            <w:vAlign w:val="bottom"/>
+            <w:hideMark/>
+          </w:tcPr>
+          <w:p>
+            <w:pPr>
+              <w:spacing w:after="0" w:line="240" w:lineRule="auto"/>
+              <w:jc w:val="right"/>
+              <w:rPr>
+                <w:rFonts w:ascii="Calibri" w:eastAsia="Times New Roman" w:hAnsi="Calibri" w:cs="Times New Roman"/>
+                <w:color w:val="000000"/>
+                <w:lang w:eastAsia="fr-FR"/>
+              </w:rPr>
+            </w:pPr>
+            <w:r>
+              <w:rPr>
+                <w:rFonts w:ascii="Calibri" w:eastAsia="Times New Roman" w:hAnsi="Calibri" w:cs="Times New Roman"/>
+                <w:color w:val="000000"/>
+                <w:lang w:eastAsia="fr-FR"/>
+              </w:rPr>
+              <w:t>22</w:t>
+            </w:r>
+          </w:p>
+        </w:tc>
+        <w:tc>
+          <w:tcPr>
+            <w:tcW w:w="1200" w:type="dxa"/>
+            <w:tcBorders>
+              <w:top w:val="single" w:sz="4" w:space="0" w:color="95B3D7"/>
+              <w:left w:val="nil"/>
+              <w:bottom w:val="single" w:sz="4" w:space="0" w:color="95B3D7"/>
+              <w:right w:val="single" w:sz="4" w:space="0" w:color="95B3D7"/>
+            </w:tcBorders>
+            <w:shd w:val="clear" w:color="auto" w:fill="auto"/>
+            <w:noWrap/>
+            <w:vAlign w:val="bottom"/>
+            <w:hideMark/>
+          </w:tcPr>
+          <w:p>
+            <w:pPr>
+              <w:spacing w:after="0" w:line="240" w:lineRule="auto"/>
+              <w:jc w:val="right"/>
+              <w:rPr>
+                <w:rFonts w:ascii="Calibri" w:eastAsia="Times New Roman" w:hAnsi="Calibri" w:cs="Times New Roman"/>
+                <w:color w:val="000000"/>
+                <w:lang w:eastAsia="fr-FR"/>
+              </w:rPr>
+            </w:pPr>
+            <w:r>
+              <w:rPr>
+                <w:rFonts w:ascii="Calibri" w:eastAsia="Times New Roman" w:hAnsi="Calibri" w:cs="Times New Roman"/>
+                <w:color w:val="000000"/>
+                <w:lang w:eastAsia="fr-FR"/>
+              </w:rPr>
+              <w:t>40</w:t>
+            </w:r>
+            <w:bookmarkStart w:id="0" w:name="_GoBack"/>
+            <w:bookmarkEnd w:id="0"/>
+          </w:p>
+        </w:tc>
+      </w:tr>
+      <w:tr>
+        <w:trPr>
+          <w:trHeight w:val="300"/>
+        </w:trPr>
+        <w:tc>
+          <w:tcPr>
+            <w:tcW w:w="2350" w:type="dxa"/>
+            <w:tcBorders>
+              <w:top w:val="single" w:sz="4" w:space="0" w:color="95B3D7"/>
+              <w:left w:val="single" w:sz="4" w:space="0" w:color="95B3D7"/>
+              <w:bottom w:val="single" w:sz="4" w:space="0" w:color="95B3D7"/>
+              <w:right w:val="nil"/>
+            </w:tcBorders>
+            <w:shd w:val="clear" w:color="DCE6F1" w:fill="DCE6F1"/>
+            <w:noWrap/>
+            <w:vAlign w:val="bottom"/>
+            <w:hideMark/>
+          </w:tcPr>
+          <w:p>
+            <w:pPr>
+              <w:spacing w:after="0" w:line="240" w:lineRule="auto"/>
+              <w:rPr>
+                <w:rFonts w:ascii="Calibri" w:eastAsia="Times New Roman" w:hAnsi="Calibri" w:cs="Times New Roman"/>
+                <w:color w:val="000000"/>
+                <w:lang w:eastAsia="fr-FR"/>
+              </w:rPr>
+            </w:pPr>
+            <w:r>
+              <w:rPr>
+                <w:rFonts w:ascii="Calibri" w:eastAsia="Times New Roman" w:hAnsi="Calibri" w:cs="Times New Roman"/>
+                <w:color w:val="000000"/>
+                <w:lang w:eastAsia="fr-FR"/>
+              </w:rPr>
+              <w:t>Maxime Vanbossel</w:t>
+            </w:r>
+          </w:p>
+        </w:tc>
+        <w:tc>
+          <w:tcPr>
+            <w:tcW w:w="910" w:type="dxa"/>
+            <w:tcBorders>
+              <w:top w:val="single" w:sz="4" w:space="0" w:color="95B3D7"/>
+              <w:left w:val="nil"/>
+              <w:bottom w:val="single" w:sz="4" w:space="0" w:color="95B3D7"/>
+              <w:right w:val="nil"/>
+            </w:tcBorders>
+            <w:shd w:val="clear" w:color="DCE6F1" w:fill="DCE6F1"/>
+            <w:noWrap/>
+            <w:vAlign w:val="bottom"/>
+            <w:hideMark/>
+          </w:tcPr>
+          <w:p>
+            <w:pPr>
+              <w:spacing w:after="0" w:line="240" w:lineRule="auto"/>
+              <w:jc w:val="right"/>
+              <w:rPr>
+                <w:rFonts w:ascii="Calibri" w:eastAsia="Times New Roman" w:hAnsi="Calibri" w:cs="Times New Roman"/>
+                <w:color w:val="000000"/>
+                <w:lang w:eastAsia="fr-FR"/>
+              </w:rPr>
+            </w:pPr>
+            <w:r>
+              <w:rPr>
+                <w:rFonts w:ascii="Calibri" w:eastAsia="Times New Roman" w:hAnsi="Calibri" w:cs="Times New Roman"/>
+                <w:color w:val="000000"/>
+                <w:lang w:eastAsia="fr-FR"/>
+              </w:rPr>
+              <w:t>5</w:t>
+            </w:r>
+          </w:p>
+        </w:tc>
+        <w:tc>
+          <w:tcPr>
+            <w:tcW w:w="1200" w:type="dxa"/>
+            <w:tcBorders>
+              <w:top w:val="single" w:sz="4" w:space="0" w:color="95B3D7"/>
+              <w:left w:val="nil"/>
+              <w:bottom w:val="single" w:sz="4" w:space="0" w:color="95B3D7"/>
+              <w:right w:val="nil"/>
+            </w:tcBorders>
+            <w:shd w:val="clear" w:color="DCE6F1" w:fill="DCE6F1"/>
+            <w:noWrap/>
+            <w:vAlign w:val="bottom"/>
+            <w:hideMark/>
+          </w:tcPr>
+          <w:p>
+            <w:pPr>
+              <w:spacing w:after="0" w:line="240" w:lineRule="auto"/>
+              <w:jc w:val="right"/>
+              <w:rPr>
+                <w:rFonts w:ascii="Calibri" w:eastAsia="Times New Roman" w:hAnsi="Calibri" w:cs="Times New Roman"/>
+                <w:color w:val="000000"/>
+                <w:lang w:eastAsia="fr-FR"/>
+              </w:rPr>
+            </w:pPr>
+            <w:r>
+              <w:rPr>
+                <w:rFonts w:ascii="Calibri" w:eastAsia="Times New Roman" w:hAnsi="Calibri" w:cs="Times New Roman"/>
+                <w:color w:val="000000"/>
+                <w:lang w:eastAsia="fr-FR"/>
+              </w:rPr>
+              <w:t>4</w:t>
+            </w:r>
+          </w:p>
+        </w:tc>
+        <w:tc>
+          <w:tcPr>
+            <w:tcW w:w="1200" w:type="dxa"/>
+            <w:tcBorders>
+              <w:top w:val="single" w:sz="4" w:space="0" w:color="95B3D7"/>
+              <w:left w:val="nil"/>
+              <w:bottom w:val="single" w:sz="4" w:space="0" w:color="95B3D7"/>
+              <w:right w:val="nil"/>
+            </w:tcBorders>
+            <w:shd w:val="clear" w:color="DCE6F1" w:fill="DCE6F1"/>
+            <w:noWrap/>
+            <w:vAlign w:val="bottom"/>
+            <w:hideMark/>
+          </w:tcPr>
+          <w:p>
+            <w:pPr>
+              <w:spacing w:after="0" w:line="240" w:lineRule="auto"/>
+              <w:jc w:val="right"/>
+              <w:rPr>
+                <w:rFonts w:ascii="Calibri" w:eastAsia="Times New Roman" w:hAnsi="Calibri" w:cs="Times New Roman"/>
+                <w:color w:val="000000"/>
+                <w:lang w:eastAsia="fr-FR"/>
+              </w:rPr>
+            </w:pPr>
+            <w:r>
+              <w:rPr>
+                <w:rFonts w:ascii="Calibri" w:eastAsia="Times New Roman" w:hAnsi="Calibri" w:cs="Times New Roman"/>
+                <w:color w:val="000000"/>
+                <w:lang w:eastAsia="fr-FR"/>
+              </w:rPr>
+              <w:t>7</w:t>
+            </w:r>
+          </w:p>
+        </w:tc>
+        <w:tc>
+          <w:tcPr>
+            <w:tcW w:w="1840" w:type="dxa"/>
+            <w:tcBorders>
+              <w:top w:val="single" w:sz="4" w:space="0" w:color="95B3D7"/>
+              <w:left w:val="nil"/>
+              <w:bottom w:val="single" w:sz="4" w:space="0" w:color="95B3D7"/>
+              <w:right w:val="nil"/>
+            </w:tcBorders>
+            <w:shd w:val="clear" w:color="DCE6F1" w:fill="DCE6F1"/>
+            <w:noWrap/>
+            <w:vAlign w:val="bottom"/>
+            <w:hideMark/>
+          </w:tcPr>
+          <w:p>
+            <w:pPr>
+              <w:spacing w:after="0" w:line="240" w:lineRule="auto"/>
+              <w:jc w:val="right"/>
+              <w:rPr>
+                <w:rFonts w:ascii="Calibri" w:eastAsia="Times New Roman" w:hAnsi="Calibri" w:cs="Times New Roman"/>
+                <w:color w:val="000000"/>
+                <w:lang w:eastAsia="fr-FR"/>
+              </w:rPr>
+            </w:pPr>
+            <w:r>
+              <w:rPr>
+                <w:rFonts w:ascii="Calibri" w:eastAsia="Times New Roman" w:hAnsi="Calibri" w:cs="Times New Roman"/>
+                <w:color w:val="000000"/>
+                <w:lang w:eastAsia="fr-FR"/>
+              </w:rPr>
+              <w:t>35</w:t>
+            </w:r>
+          </w:p>
+        </w:tc>
+        <w:tc>
+          <w:tcPr>
+            <w:tcW w:w="1200" w:type="dxa"/>
+            <w:tcBorders>
+              <w:top w:val="single" w:sz="4" w:space="0" w:color="95B3D7"/>
+              <w:left w:val="nil"/>
+              <w:bottom w:val="single" w:sz="4" w:space="0" w:color="95B3D7"/>
+              <w:right w:val="single" w:sz="4" w:space="0" w:color="95B3D7"/>
+            </w:tcBorders>
+            <w:shd w:val="clear" w:color="DCE6F1" w:fill="DCE6F1"/>
+            <w:noWrap/>
+            <w:vAlign w:val="bottom"/>
+            <w:hideMark/>
+          </w:tcPr>
+          <w:p>
+            <w:pPr>
+              <w:spacing w:after="0" w:line="240" w:lineRule="auto"/>
+              <w:jc w:val="right"/>
+              <w:rPr>
+                <w:rFonts w:ascii="Calibri" w:eastAsia="Times New Roman" w:hAnsi="Calibri" w:cs="Times New Roman"/>
+                <w:color w:val="000000"/>
+                <w:lang w:eastAsia="fr-FR"/>
+              </w:rPr>
+            </w:pPr>
+            <w:r>
+              <w:rPr>
+                <w:rFonts w:ascii="Calibri" w:eastAsia="Times New Roman" w:hAnsi="Calibri" w:cs="Times New Roman"/>
+                <w:color w:val="000000"/>
+                <w:lang w:eastAsia="fr-FR"/>
+              </w:rPr>
+              <w:t>51</w:t>
+            </w:r>
+          </w:p>
+        </w:tc>
+      </w:tr>
+      <w:tr>
+        <w:trPr>
+          <w:trHeight w:val="300"/>
+        </w:trPr>
+        <w:tc>
+          <w:tcPr>
+            <w:tcW w:w="2350" w:type="dxa"/>
+            <w:tcBorders>
+              <w:top w:val="single" w:sz="4" w:space="0" w:color="95B3D7"/>
+              <w:left w:val="single" w:sz="4" w:space="0" w:color="95B3D7"/>
+              <w:bottom w:val="single" w:sz="4" w:space="0" w:color="95B3D7"/>
+              <w:right w:val="nil"/>
+            </w:tcBorders>
+            <w:shd w:val="clear" w:color="auto" w:fill="auto"/>
+            <w:noWrap/>
+            <w:vAlign w:val="bottom"/>
+            <w:hideMark/>
+          </w:tcPr>
+          <w:p>
+            <w:pPr>
+              <w:spacing w:after="0" w:line="240" w:lineRule="auto"/>
+              <w:rPr>
+                <w:rFonts w:ascii="Calibri" w:eastAsia="Times New Roman" w:hAnsi="Calibri" w:cs="Times New Roman"/>
+                <w:color w:val="000000"/>
+                <w:lang w:eastAsia="fr-FR"/>
+              </w:rPr>
+            </w:pPr>
+          </w:p>
+        </w:tc>
+        <w:tc>
+          <w:tcPr>
+            <w:tcW w:w="910" w:type="dxa"/>
+            <w:tcBorders>
+              <w:top w:val="single" w:sz="4" w:space="0" w:color="95B3D7"/>
+              <w:left w:val="nil"/>
+              <w:bottom w:val="single" w:sz="4" w:space="0" w:color="95B3D7"/>
+              <w:right w:val="nil"/>
+            </w:tcBorders>
+            <w:shd w:val="clear" w:color="auto" w:fill="auto"/>
+            <w:noWrap/>
+            <w:vAlign w:val="bottom"/>
+            <w:hideMark/>
+          </w:tcPr>
+          <w:p>
+            <w:pPr>
+              <w:spacing w:after="0" w:line="240" w:lineRule="auto"/>
+              <w:rPr>
+                <w:rFonts w:ascii="Calibri" w:eastAsia="Times New Roman" w:hAnsi="Calibri" w:cs="Times New Roman"/>
+                <w:color w:val="000000"/>
+                <w:lang w:eastAsia="fr-FR"/>
+              </w:rPr>
+            </w:pPr>
+          </w:p>
+        </w:tc>
+        <w:tc>
+          <w:tcPr>
+            <w:tcW w:w="1200" w:type="dxa"/>
+            <w:tcBorders>
+              <w:top w:val="single" w:sz="4" w:space="0" w:color="95B3D7"/>
+              <w:left w:val="nil"/>
+              <w:bottom w:val="single" w:sz="4" w:space="0" w:color="95B3D7"/>
+              <w:right w:val="nil"/>
+            </w:tcBorders>
+            <w:shd w:val="clear" w:color="auto" w:fill="auto"/>
+            <w:noWrap/>
+            <w:vAlign w:val="bottom"/>
+            <w:hideMark/>
+          </w:tcPr>
+          <w:p>
+            <w:pPr>
+              <w:spacing w:after="0" w:line="240" w:lineRule="auto"/>
+              <w:rPr>
+                <w:rFonts w:ascii="Calibri" w:eastAsia="Times New Roman" w:hAnsi="Calibri" w:cs="Times New Roman"/>
+                <w:color w:val="000000"/>
+                <w:lang w:eastAsia="fr-FR"/>
+              </w:rPr>
+            </w:pPr>
+          </w:p>
+        </w:tc>
+        <w:tc>
+          <w:tcPr>
+            <w:tcW w:w="1200" w:type="dxa"/>
+            <w:tcBorders>
+              <w:top w:val="single" w:sz="4" w:space="0" w:color="95B3D7"/>
+              <w:left w:val="nil"/>
+              <w:bottom w:val="single" w:sz="4" w:space="0" w:color="95B3D7"/>
+              <w:right w:val="nil"/>
+            </w:tcBorders>
+            <w:shd w:val="clear" w:color="auto" w:fill="auto"/>
+            <w:noWrap/>
+            <w:vAlign w:val="bottom"/>
+            <w:hideMark/>
+          </w:tcPr>
+          <w:p>
+            <w:pPr>
+              <w:spacing w:after="0" w:line="240" w:lineRule="auto"/>
+              <w:rPr>
+                <w:rFonts w:ascii="Calibri" w:eastAsia="Times New Roman" w:hAnsi="Calibri" w:cs="Times New Roman"/>
+                <w:color w:val="000000"/>
+                <w:lang w:eastAsia="fr-FR"/>
+              </w:rPr>
+            </w:pPr>
+          </w:p>
+        </w:tc>
+        <w:tc>
+          <w:tcPr>
+            <w:tcW w:w="1840" w:type="dxa"/>
+            <w:tcBorders>
+              <w:top w:val="single" w:sz="4" w:space="0" w:color="95B3D7"/>
+              <w:left w:val="nil"/>
+              <w:bottom w:val="single" w:sz="4" w:space="0" w:color="95B3D7"/>
+              <w:right w:val="nil"/>
+            </w:tcBorders>
+            <w:shd w:val="clear" w:color="auto" w:fill="auto"/>
+            <w:noWrap/>
+            <w:vAlign w:val="bottom"/>
+            <w:hideMark/>
+          </w:tcPr>
+          <w:p>
+            <w:pPr>
+              <w:spacing w:after="0" w:line="240" w:lineRule="auto"/>
+              <w:rPr>
+                <w:rFonts w:ascii="Calibri" w:eastAsia="Times New Roman" w:hAnsi="Calibri" w:cs="Times New Roman"/>
+                <w:color w:val="000000"/>
+                <w:lang w:eastAsia="fr-FR"/>
+              </w:rPr>
+            </w:pPr>
+          </w:p>
+        </w:tc>
+        <w:tc>
+          <w:tcPr>
+            <w:tcW w:w="1200" w:type="dxa"/>
+            <w:tcBorders>
+              <w:top w:val="single" w:sz="4" w:space="0" w:color="95B3D7"/>
+              <w:left w:val="nil"/>
+              <w:bottom w:val="single" w:sz="4" w:space="0" w:color="95B3D7"/>
+              <w:right w:val="single" w:sz="4" w:space="0" w:color="95B3D7"/>
+            </w:tcBorders>
+            <w:shd w:val="clear" w:color="auto" w:fill="auto"/>
+            <w:noWrap/>
+            <w:vAlign w:val="bottom"/>
+            <w:hideMark/>
+          </w:tcPr>
+          <w:p>
+            <w:pPr>
+              <w:spacing w:after="0" w:line="240" w:lineRule="auto"/>
+              <w:jc w:val="right"/>
+              <w:rPr>
+                <w:rFonts w:ascii="Calibri" w:eastAsia="Times New Roman" w:hAnsi="Calibri" w:cs="Times New Roman"/>
+                <w:color w:val="000000"/>
+                <w:lang w:eastAsia="fr-FR"/>
+              </w:rPr>
+            </w:pPr>
+            <w:r>
+              <w:rPr>
+                <w:rFonts w:ascii="Calibri" w:eastAsia="Times New Roman" w:hAnsi="Calibri" w:cs="Times New Roman"/>
+                <w:color w:val="000000"/>
+                <w:lang w:eastAsia="fr-FR"/>
+              </w:rPr>
+              <w:t>210</w:t>
+            </w:r>
+          </w:p>
+        </w:tc>
+      </w:tr>
+    </w:tbl>
     <w:p>
       <w:pPr>
         <w:spacing w:after="200" w:line="276" w:lineRule="auto"/>
@@ -4326,8 +5920,8 @@
       </w:pPr>
     </w:p>
     <w:sectPr>
-      <w:headerReference w:type="default" r:id="rId37"/>
-      <w:footerReference w:type="default" r:id="rId38"/>
+      <w:headerReference w:type="default" r:id="rId40"/>
+      <w:footerReference w:type="default" r:id="rId41"/>
       <w:pgSz w:w="11906" w:h="16838"/>
       <w:pgMar w:top="1417" w:right="1417" w:bottom="1417" w:left="1417" w:header="708" w:footer="708" w:gutter="0"/>
       <w:cols w:space="708"/>
@@ -4391,7 +5985,7 @@
           <w:rPr>
             <w:noProof/>
           </w:rPr>
-          <w:t>2</w:t>
+          <w:t>18</w:t>
         </w:r>
         <w:r>
           <w:fldChar w:fldCharType="end"/>
@@ -4439,39 +6033,7 @@
       <w:pStyle w:val="En-tte"/>
     </w:pPr>
     <w:r>
-      <w:t xml:space="preserve">Sébastien </w:t>
-    </w:r>
-    <w:proofErr w:type="spellStart"/>
-    <w:r>
-      <w:t>Bergese</w:t>
-    </w:r>
-    <w:proofErr w:type="spellEnd"/>
-    <w:r>
-      <w:t xml:space="preserve">, Corentin </w:t>
-    </w:r>
-    <w:proofErr w:type="spellStart"/>
-    <w:r>
-      <w:t>Chay</w:t>
-    </w:r>
-    <w:proofErr w:type="spellEnd"/>
-    <w:r>
-      <w:t xml:space="preserve">, Nicolas </w:t>
-    </w:r>
-    <w:proofErr w:type="spellStart"/>
-    <w:r>
-      <w:t>Kelemen</w:t>
-    </w:r>
-    <w:proofErr w:type="spellEnd"/>
-    <w:r>
-      <w:t xml:space="preserve">, Antoine Mouton, Maxime </w:t>
-    </w:r>
-    <w:proofErr w:type="spellStart"/>
-    <w:r>
-      <w:t>Vanbossel</w:t>
-    </w:r>
-    <w:proofErr w:type="spellEnd"/>
-    <w:r>
-      <w:t xml:space="preserve"> TD1</w:t>
+      <w:t>Sébastien Bergese, Corentin Chay, Nicolas Kelemen, Antoine Mouton, Maxime Vanbossel TD1</w:t>
     </w:r>
   </w:p>
 </w:hdr>
@@ -5717,7 +7279,7 @@
 </file>
 
 <file path=customXml/itemProps1.xml><?xml version="1.0" encoding="utf-8"?>
-<ds:datastoreItem xmlns:ds="http://schemas.openxmlformats.org/officeDocument/2006/customXml" ds:itemID="{A2AC3CBF-F7F6-4778-A0F5-19A7218DE0D5}">
+<ds:datastoreItem xmlns:ds="http://schemas.openxmlformats.org/officeDocument/2006/customXml" ds:itemID="{41D8E412-426E-4F85-95F0-84817E2F231C}">
   <ds:schemaRefs>
     <ds:schemaRef ds:uri="http://schemas.openxmlformats.org/officeDocument/2006/bibliography"/>
   </ds:schemaRefs>

</xml_diff>